<commit_message>
Update semantics document regarding data structures for expert finder
</commit_message>
<xml_diff>
--- a/angular/Semantics of Expert Finder Network.docx
+++ b/angular/Semantics of Expert Finder Network.docx
@@ -1,6 +1,6 @@
 
 <file path=word/document.xml><?xml version="1.0" encoding="utf-8"?>
-<w:document xmlns:wpc="http://schemas.microsoft.com/office/word/2010/wordprocessingCanvas" xmlns:mc="http://schemas.openxmlformats.org/markup-compatibility/2006" xmlns:o="urn:schemas-microsoft-com:office:office" xmlns:r="http://schemas.openxmlformats.org/officeDocument/2006/relationships" xmlns:m="http://schemas.openxmlformats.org/officeDocument/2006/math" xmlns:v="urn:schemas-microsoft-com:vml" xmlns:wp14="http://schemas.microsoft.com/office/word/2010/wordprocessingDrawing" xmlns:wp="http://schemas.openxmlformats.org/drawingml/2006/wordprocessingDrawing" xmlns:w10="urn:schemas-microsoft-com:office:word" xmlns:w="http://schemas.openxmlformats.org/wordprocessingml/2006/main" xmlns:w14="http://schemas.microsoft.com/office/word/2010/wordml" xmlns:wpg="http://schemas.microsoft.com/office/word/2010/wordprocessingGroup" xmlns:wpi="http://schemas.microsoft.com/office/word/2010/wordprocessingInk" xmlns:wne="http://schemas.microsoft.com/office/word/2006/wordml" xmlns:wps="http://schemas.microsoft.com/office/word/2010/wordprocessingShape" mc:Ignorable="w14 wp14">
+<w:document xmlns:wpc="http://schemas.microsoft.com/office/word/2010/wordprocessingCanvas" xmlns:mo="http://schemas.microsoft.com/office/mac/office/2008/main" xmlns:mc="http://schemas.openxmlformats.org/markup-compatibility/2006" xmlns:mv="urn:schemas-microsoft-com:mac:vml" xmlns:o="urn:schemas-microsoft-com:office:office" xmlns:r="http://schemas.openxmlformats.org/officeDocument/2006/relationships" xmlns:m="http://schemas.openxmlformats.org/officeDocument/2006/math" xmlns:v="urn:schemas-microsoft-com:vml" xmlns:wp14="http://schemas.microsoft.com/office/word/2010/wordprocessingDrawing" xmlns:wp="http://schemas.openxmlformats.org/drawingml/2006/wordprocessingDrawing" xmlns:w10="urn:schemas-microsoft-com:office:word" xmlns:w="http://schemas.openxmlformats.org/wordprocessingml/2006/main" xmlns:w14="http://schemas.microsoft.com/office/word/2010/wordml" xmlns:wpg="http://schemas.microsoft.com/office/word/2010/wordprocessingGroup" xmlns:wpi="http://schemas.microsoft.com/office/word/2010/wordprocessingInk" xmlns:wne="http://schemas.microsoft.com/office/word/2006/wordml" xmlns:wps="http://schemas.microsoft.com/office/word/2010/wordprocessingShape" mc:Ignorable="w14 wp14">
   <w:body>
     <w:p>
       <w:pPr>
@@ -15,7 +15,10 @@
         <w:pStyle w:val="Subtitle"/>
       </w:pPr>
       <w:r>
-        <w:t>June 18, 2014</w:t>
+        <w:t>August 24</w:t>
+      </w:r>
+      <w:r>
+        <w:t>, 2014</w:t>
       </w:r>
     </w:p>
     <w:p>
@@ -28,28 +31,107 @@
     </w:p>
     <w:p>
       <w:r>
-        <w:t xml:space="preserve">To make expert finder networks </w:t>
-      </w:r>
-      <w:proofErr w:type="gramStart"/>
-      <w:r>
-        <w:t>--  concept</w:t>
-      </w:r>
-      <w:proofErr w:type="gramEnd"/>
-      <w:r>
-        <w:t xml:space="preserve"> to concept, concept to author and author to author -- we need data that is difficult to compute in real-time.  We envision an interface where the user can “</w:t>
-      </w:r>
-      <w:proofErr w:type="spellStart"/>
-      <w:r>
-        <w:t>recenter</w:t>
-      </w:r>
-      <w:proofErr w:type="spellEnd"/>
-      <w:r>
-        <w:t>” a network by clicking on an author or concept to redraw the network around the selected author or concept.  All pairwise combinations of concepts, authors and concept-authors must be known in advance, along with the number of papers associated with each.  The actual papers can be fetched in real-time when the user selects a particular concepts, author or link.</w:t>
+        <w:t xml:space="preserve">To </w:t>
+      </w:r>
+      <w:r>
+        <w:t xml:space="preserve">make expert finder networks requires displaying nodes of concepts and authors and edges of </w:t>
+      </w:r>
+      <w:r>
+        <w:t>concept to concept, concept</w:t>
+      </w:r>
+      <w:r>
+        <w:t xml:space="preserve"> to author and author to author.  Edges have weight that is determined by the number of papers represented by the edge.  The three types of edges a</w:t>
+      </w:r>
+      <w:r>
+        <w:t>re:</w:t>
       </w:r>
     </w:p>
     <w:p>
-      <w:r>
-        <w:t>Pairwise counts and links are currently computed off-line using Python, resulting in a “concordance”.  The concordance data structure contains all the information needed</w:t>
+      <w:pPr>
+        <w:pStyle w:val="ListParagraph"/>
+        <w:numPr>
+          <w:ilvl w:val="0"/>
+          <w:numId w:val="3"/>
+        </w:numPr>
+      </w:pPr>
+      <w:r>
+        <w:t>Concept to Concept.  Count the papers in which both concepts appear, regardless of author</w:t>
+      </w:r>
+    </w:p>
+    <w:p>
+      <w:pPr>
+        <w:pStyle w:val="ListParagraph"/>
+        <w:numPr>
+          <w:ilvl w:val="0"/>
+          <w:numId w:val="3"/>
+        </w:numPr>
+      </w:pPr>
+      <w:r>
+        <w:t>Concept to Author.  Count papers by the author on the concept</w:t>
+      </w:r>
+    </w:p>
+    <w:p>
+      <w:pPr>
+        <w:pStyle w:val="ListParagraph"/>
+        <w:numPr>
+          <w:ilvl w:val="0"/>
+          <w:numId w:val="3"/>
+        </w:numPr>
+      </w:pPr>
+      <w:r>
+        <w:t>Author to Author.  Count the papers in which the two authors are both listed as authors of the paper, regardless of concept</w:t>
+      </w:r>
+    </w:p>
+    <w:p>
+      <w:r>
+        <w:t xml:space="preserve">These data are </w:t>
+      </w:r>
+      <w:r>
+        <w:t xml:space="preserve">difficult to compute in real-time.  We envision an interface where the user can “recenter” a network by clicking on an author or concept to redraw the network around the selected author or concept.  All </w:t>
+      </w:r>
+      <w:r>
+        <w:t xml:space="preserve">possible </w:t>
+      </w:r>
+      <w:r>
+        <w:t xml:space="preserve">edges </w:t>
+      </w:r>
+      <w:r>
+        <w:t xml:space="preserve">of </w:t>
+      </w:r>
+      <w:r>
+        <w:t>concept-to-concept</w:t>
+      </w:r>
+      <w:r>
+        <w:t>, author to author,</w:t>
+      </w:r>
+      <w:r>
+        <w:t xml:space="preserve"> and concept</w:t>
+      </w:r>
+      <w:r>
+        <w:t xml:space="preserve"> to author</w:t>
+      </w:r>
+      <w:r>
+        <w:t xml:space="preserve"> must be known in advance, along with the number of papers associated with each.  The actual papers can be fetched in real-time when the user selects a particular </w:t>
+      </w:r>
+      <w:r>
+        <w:t>edge or concept</w:t>
+      </w:r>
+      <w:r>
+        <w:t xml:space="preserve">, </w:t>
+      </w:r>
+      <w:r>
+        <w:t>or author</w:t>
+      </w:r>
+      <w:r>
+        <w:t>.</w:t>
+      </w:r>
+    </w:p>
+    <w:p>
+      <w:r>
+        <w:t xml:space="preserve">Pairwise counts </w:t>
+      </w:r>
+      <w:r>
+        <w:t>are currently computed off-line using Python, resulting in a “concordance”.  The concordance data structure contains all the information needed</w:t>
       </w:r>
       <w:r>
         <w:rPr>
@@ -58,26 +140,40 @@
         <w:footnoteReference w:id="1"/>
       </w:r>
       <w:r>
-        <w:t xml:space="preserve"> for generating of the </w:t>
-      </w:r>
-      <w:proofErr w:type="spellStart"/>
-      <w:r>
-        <w:t>desied</w:t>
-      </w:r>
-      <w:proofErr w:type="spellEnd"/>
-      <w:r>
-        <w:t xml:space="preserve"> networks, but slicing t</w:t>
-      </w:r>
-      <w:r>
-        <w:t xml:space="preserve">he concordance in real-time cannot be done rom Python.  </w:t>
-      </w:r>
-      <w:proofErr w:type="gramStart"/>
-      <w:r>
-        <w:t>A “</w:t>
-      </w:r>
-      <w:proofErr w:type="gramEnd"/>
-      <w:r>
-        <w:t>pure web” architecture is needed in which Ajax makes SPARQL calls, returning JSON which can be transformed into the structures needed for the user interface.  All this must be one in interactive time (1-2 seconds).  The semantics and pre-calculations described in this document are designed to support the expert finder architecture.</w:t>
+        <w:t xml:space="preserve"> for generating of the desi</w:t>
+      </w:r>
+      <w:r>
+        <w:t>r</w:t>
+      </w:r>
+      <w:r>
+        <w:t>ed networks, but slicing t</w:t>
+      </w:r>
+      <w:r>
+        <w:t xml:space="preserve">he concordance in real-time cannot be done </w:t>
+      </w:r>
+      <w:r>
+        <w:t>f</w:t>
+      </w:r>
+      <w:r>
+        <w:t xml:space="preserve">rom </w:t>
+      </w:r>
+      <w:r>
+        <w:t xml:space="preserve">the web to </w:t>
+      </w:r>
+      <w:r>
+        <w:t xml:space="preserve">Python.  A “pure web” architecture is needed in which Ajax makes SPARQL calls, returning JSON which can be transformed into the structures needed for the user interface.  </w:t>
+      </w:r>
+      <w:r>
+        <w:t xml:space="preserve">All should be under a model-view-controller architecture managed by AngularJS.  Interface updates </w:t>
+      </w:r>
+      <w:r>
+        <w:t xml:space="preserve">must be </w:t>
+      </w:r>
+      <w:r>
+        <w:t>d</w:t>
+      </w:r>
+      <w:r>
+        <w:t>one in interactive time (1-2 seconds).  The semantics and pre-calculations described in this document are designed to support the expert finder architecture.</w:t>
       </w:r>
     </w:p>
     <w:p>
@@ -95,8 +191,6 @@
       <w:r>
         <w:t xml:space="preserve">the </w:t>
       </w:r>
-      <w:bookmarkStart w:id="0" w:name="_GoBack"/>
-      <w:bookmarkEnd w:id="0"/>
       <w:r>
         <w:t>triples that are needed.</w:t>
       </w:r>
@@ -178,11 +272,9 @@
             <w:tcW w:w="1008" w:type="dxa"/>
           </w:tcPr>
           <w:p>
-            <w:proofErr w:type="spellStart"/>
             <w:r>
               <w:t>curi</w:t>
             </w:r>
-            <w:proofErr w:type="spellEnd"/>
           </w:p>
         </w:tc>
         <w:tc>
@@ -193,11 +285,9 @@
             <w:pPr>
               <w:cnfStyle w:val="000000100000" w:firstRow="0" w:lastRow="0" w:firstColumn="0" w:lastColumn="0" w:oddVBand="0" w:evenVBand="0" w:oddHBand="1" w:evenHBand="0" w:firstRowFirstColumn="0" w:firstRowLastColumn="0" w:lastRowFirstColumn="0" w:lastRowLastColumn="0"/>
             </w:pPr>
-            <w:proofErr w:type="spellStart"/>
             <w:r>
               <w:t>rdf:type</w:t>
             </w:r>
-            <w:proofErr w:type="spellEnd"/>
           </w:p>
         </w:tc>
         <w:tc>
@@ -208,11 +298,9 @@
             <w:pPr>
               <w:cnfStyle w:val="000000100000" w:firstRow="0" w:lastRow="0" w:firstColumn="0" w:lastColumn="0" w:oddVBand="0" w:evenVBand="0" w:oddHBand="1" w:evenHBand="0" w:firstRowFirstColumn="0" w:firstRowLastColumn="0" w:lastRowFirstColumn="0" w:lastRowLastColumn="0"/>
             </w:pPr>
-            <w:proofErr w:type="spellStart"/>
             <w:r>
               <w:t>skos:Concept</w:t>
             </w:r>
-            <w:proofErr w:type="spellEnd"/>
           </w:p>
         </w:tc>
         <w:tc>
@@ -236,11 +324,9 @@
             <w:tcW w:w="1008" w:type="dxa"/>
           </w:tcPr>
           <w:p>
-            <w:proofErr w:type="spellStart"/>
             <w:r>
               <w:t>curi</w:t>
             </w:r>
-            <w:proofErr w:type="spellEnd"/>
           </w:p>
         </w:tc>
         <w:tc>
@@ -254,14 +340,12 @@
                 <w:rFonts w:ascii="Courier New" w:hAnsi="Courier New" w:cs="Courier New"/>
               </w:rPr>
             </w:pPr>
-            <w:proofErr w:type="spellStart"/>
             <w:r>
               <w:rPr>
                 <w:rFonts w:ascii="Courier New" w:hAnsi="Courier New" w:cs="Courier New"/>
               </w:rPr>
               <w:t>rdfs:label</w:t>
             </w:r>
-            <w:proofErr w:type="spellEnd"/>
           </w:p>
         </w:tc>
         <w:tc>
@@ -301,11 +385,9 @@
             <w:tcW w:w="1008" w:type="dxa"/>
           </w:tcPr>
           <w:p>
-            <w:proofErr w:type="spellStart"/>
             <w:r>
               <w:t>curi</w:t>
             </w:r>
-            <w:proofErr w:type="spellEnd"/>
           </w:p>
         </w:tc>
         <w:tc>
@@ -320,7 +402,6 @@
                 <w:i/>
               </w:rPr>
             </w:pPr>
-            <w:proofErr w:type="spellStart"/>
             <w:r>
               <w:rPr>
                 <w:rFonts w:ascii="Courier New" w:hAnsi="Courier New" w:cs="Courier New"/>
@@ -328,7 +409,6 @@
               </w:rPr>
               <w:t>ufVivo:pubCount</w:t>
             </w:r>
-            <w:proofErr w:type="spellEnd"/>
           </w:p>
         </w:tc>
         <w:tc>
@@ -365,11 +445,12 @@
             <w:tcW w:w="1008" w:type="dxa"/>
           </w:tcPr>
           <w:p>
-            <w:proofErr w:type="spellStart"/>
-            <w:r>
-              <w:t>luri</w:t>
-            </w:r>
-            <w:proofErr w:type="spellEnd"/>
+            <w:r>
+              <w:t>e</w:t>
+            </w:r>
+            <w:r>
+              <w:t>uri</w:t>
+            </w:r>
           </w:p>
         </w:tc>
         <w:tc>
@@ -383,7 +464,6 @@
                 <w:rFonts w:ascii="Courier New" w:hAnsi="Courier New" w:cs="Courier New"/>
               </w:rPr>
             </w:pPr>
-            <w:proofErr w:type="spellStart"/>
             <w:r>
               <w:rPr>
                 <w:rFonts w:ascii="Courier New" w:hAnsi="Courier New" w:cs="Courier New"/>
@@ -396,7 +476,6 @@
               </w:rPr>
               <w:t>df:type</w:t>
             </w:r>
-            <w:proofErr w:type="spellEnd"/>
           </w:p>
         </w:tc>
         <w:tc>
@@ -410,14 +489,9 @@
                 <w:i/>
               </w:rPr>
             </w:pPr>
-            <w:proofErr w:type="spellStart"/>
-            <w:r>
-              <w:rPr>
-                <w:i/>
-              </w:rPr>
-              <w:t>ufVivo:Link</w:t>
-            </w:r>
-            <w:proofErr w:type="spellEnd"/>
+            <w:r>
+              <w:t>ufVivo:Edge</w:t>
+            </w:r>
           </w:p>
         </w:tc>
         <w:tc>
@@ -444,11 +518,12 @@
             <w:tcW w:w="1008" w:type="dxa"/>
           </w:tcPr>
           <w:p>
-            <w:proofErr w:type="spellStart"/>
-            <w:r>
-              <w:t>luri</w:t>
-            </w:r>
-            <w:proofErr w:type="spellEnd"/>
+            <w:r>
+              <w:t>e</w:t>
+            </w:r>
+            <w:r>
+              <w:t>uri</w:t>
+            </w:r>
           </w:p>
         </w:tc>
         <w:tc>
@@ -463,7 +538,6 @@
                 <w:i/>
               </w:rPr>
             </w:pPr>
-            <w:proofErr w:type="spellStart"/>
             <w:r>
               <w:rPr>
                 <w:rFonts w:ascii="Courier New" w:hAnsi="Courier New" w:cs="Courier New"/>
@@ -471,7 +545,6 @@
               </w:rPr>
               <w:t>ufVivo:hasConcept</w:t>
             </w:r>
-            <w:proofErr w:type="spellEnd"/>
           </w:p>
         </w:tc>
         <w:tc>
@@ -482,11 +555,9 @@
             <w:pPr>
               <w:cnfStyle w:val="000000100000" w:firstRow="0" w:lastRow="0" w:firstColumn="0" w:lastColumn="0" w:oddVBand="0" w:evenVBand="0" w:oddHBand="1" w:evenHBand="0" w:firstRowFirstColumn="0" w:firstRowLastColumn="0" w:lastRowFirstColumn="0" w:lastRowLastColumn="0"/>
             </w:pPr>
-            <w:proofErr w:type="spellStart"/>
             <w:r>
               <w:t>curi</w:t>
             </w:r>
-            <w:proofErr w:type="spellEnd"/>
           </w:p>
         </w:tc>
         <w:tc>
@@ -510,11 +581,13 @@
             <w:tcW w:w="1008" w:type="dxa"/>
           </w:tcPr>
           <w:p>
-            <w:proofErr w:type="spellStart"/>
-            <w:r>
-              <w:t>luri</w:t>
-            </w:r>
-            <w:proofErr w:type="spellEnd"/>
+            <w:r>
+              <w:lastRenderedPageBreak/>
+              <w:t>e</w:t>
+            </w:r>
+            <w:r>
+              <w:t>uri</w:t>
+            </w:r>
           </w:p>
         </w:tc>
         <w:tc>
@@ -529,7 +602,6 @@
                 <w:i/>
               </w:rPr>
             </w:pPr>
-            <w:proofErr w:type="spellStart"/>
             <w:r>
               <w:rPr>
                 <w:rFonts w:ascii="Courier New" w:hAnsi="Courier New" w:cs="Courier New"/>
@@ -537,7 +609,6 @@
               </w:rPr>
               <w:t>ufVivo:hasPerson</w:t>
             </w:r>
-            <w:proofErr w:type="spellEnd"/>
           </w:p>
         </w:tc>
         <w:tc>
@@ -548,11 +619,9 @@
             <w:pPr>
               <w:cnfStyle w:val="000000000000" w:firstRow="0" w:lastRow="0" w:firstColumn="0" w:lastColumn="0" w:oddVBand="0" w:evenVBand="0" w:oddHBand="0" w:evenHBand="0" w:firstRowFirstColumn="0" w:firstRowLastColumn="0" w:lastRowFirstColumn="0" w:lastRowLastColumn="0"/>
             </w:pPr>
-            <w:proofErr w:type="spellStart"/>
             <w:r>
               <w:t>puri</w:t>
             </w:r>
-            <w:proofErr w:type="spellEnd"/>
           </w:p>
         </w:tc>
         <w:tc>
@@ -579,11 +648,12 @@
             <w:tcW w:w="1008" w:type="dxa"/>
           </w:tcPr>
           <w:p>
-            <w:proofErr w:type="spellStart"/>
-            <w:r>
-              <w:t>luri</w:t>
-            </w:r>
-            <w:proofErr w:type="spellEnd"/>
+            <w:r>
+              <w:t>e</w:t>
+            </w:r>
+            <w:r>
+              <w:t>uri</w:t>
+            </w:r>
           </w:p>
         </w:tc>
         <w:tc>
@@ -598,7 +668,6 @@
                 <w:i/>
               </w:rPr>
             </w:pPr>
-            <w:proofErr w:type="spellStart"/>
             <w:r>
               <w:rPr>
                 <w:rFonts w:ascii="Courier New" w:hAnsi="Courier New" w:cs="Courier New"/>
@@ -606,7 +675,6 @@
               </w:rPr>
               <w:t>ufVivo:pubCount</w:t>
             </w:r>
-            <w:proofErr w:type="spellEnd"/>
           </w:p>
         </w:tc>
         <w:tc>
@@ -643,14 +711,12 @@
             <w:tcW w:w="1008" w:type="dxa"/>
           </w:tcPr>
           <w:p>
-            <w:proofErr w:type="spellStart"/>
-            <w:r>
-              <w:t>p</w:t>
+            <w:r>
+              <w:t>a</w:t>
             </w:r>
             <w:r>
               <w:t>uri</w:t>
             </w:r>
-            <w:proofErr w:type="spellEnd"/>
           </w:p>
         </w:tc>
         <w:tc>
@@ -664,14 +730,12 @@
                 <w:rFonts w:ascii="Courier New" w:hAnsi="Courier New" w:cs="Courier New"/>
               </w:rPr>
             </w:pPr>
-            <w:proofErr w:type="spellStart"/>
             <w:r>
               <w:rPr>
                 <w:rFonts w:ascii="Courier New" w:hAnsi="Courier New" w:cs="Courier New"/>
               </w:rPr>
               <w:t>rdf:type</w:t>
             </w:r>
-            <w:proofErr w:type="spellEnd"/>
           </w:p>
         </w:tc>
         <w:tc>
@@ -682,11 +746,9 @@
             <w:pPr>
               <w:cnfStyle w:val="000000000000" w:firstRow="0" w:lastRow="0" w:firstColumn="0" w:lastColumn="0" w:oddVBand="0" w:evenVBand="0" w:oddHBand="0" w:evenHBand="0" w:firstRowFirstColumn="0" w:firstRowLastColumn="0" w:lastRowFirstColumn="0" w:lastRowLastColumn="0"/>
             </w:pPr>
-            <w:proofErr w:type="spellStart"/>
             <w:r>
               <w:t>foaf:Person</w:t>
             </w:r>
-            <w:proofErr w:type="spellEnd"/>
           </w:p>
         </w:tc>
         <w:tc>
@@ -713,14 +775,12 @@
             <w:tcW w:w="1008" w:type="dxa"/>
           </w:tcPr>
           <w:p>
-            <w:proofErr w:type="spellStart"/>
-            <w:r>
-              <w:t>p</w:t>
+            <w:r>
+              <w:t>a</w:t>
             </w:r>
             <w:r>
               <w:t>uri</w:t>
             </w:r>
-            <w:proofErr w:type="spellEnd"/>
           </w:p>
         </w:tc>
         <w:tc>
@@ -734,14 +794,12 @@
                 <w:rFonts w:ascii="Courier New" w:hAnsi="Courier New" w:cs="Courier New"/>
               </w:rPr>
             </w:pPr>
-            <w:proofErr w:type="spellStart"/>
             <w:r>
               <w:rPr>
                 <w:rFonts w:ascii="Courier New" w:hAnsi="Courier New" w:cs="Courier New"/>
               </w:rPr>
               <w:t>rdfs:label</w:t>
             </w:r>
-            <w:proofErr w:type="spellEnd"/>
           </w:p>
         </w:tc>
         <w:tc>
@@ -778,14 +836,12 @@
             <w:tcW w:w="1008" w:type="dxa"/>
           </w:tcPr>
           <w:p>
-            <w:proofErr w:type="spellStart"/>
-            <w:r>
-              <w:t>p</w:t>
+            <w:r>
+              <w:t>a</w:t>
             </w:r>
             <w:r>
               <w:t>uri</w:t>
             </w:r>
-            <w:proofErr w:type="spellEnd"/>
           </w:p>
         </w:tc>
         <w:tc>
@@ -800,7 +856,6 @@
                 <w:i/>
               </w:rPr>
             </w:pPr>
-            <w:proofErr w:type="spellStart"/>
             <w:r>
               <w:rPr>
                 <w:rFonts w:ascii="Courier New" w:hAnsi="Courier New" w:cs="Courier New"/>
@@ -808,7 +863,6 @@
               </w:rPr>
               <w:t>ufVivo:pubCount</w:t>
             </w:r>
-            <w:proofErr w:type="spellEnd"/>
           </w:p>
         </w:tc>
         <w:tc>
@@ -844,7 +898,6 @@
         <w:pStyle w:val="Heading1"/>
       </w:pPr>
       <w:r>
-        <w:lastRenderedPageBreak/>
         <w:t>Methods</w:t>
       </w:r>
       <w:r>
@@ -859,31 +912,8 @@
           <w:numId w:val="1"/>
         </w:numPr>
       </w:pPr>
-      <w:proofErr w:type="spellStart"/>
-      <w:proofErr w:type="gramStart"/>
-      <w:r>
-        <w:t>pubCount</w:t>
-      </w:r>
-      <w:proofErr w:type="spellEnd"/>
-      <w:proofErr w:type="gramEnd"/>
-      <w:r>
-        <w:t xml:space="preserve"> for concepts can be updated at any time. A simple query generates the counts for each </w:t>
-      </w:r>
-      <w:proofErr w:type="gramStart"/>
-      <w:r>
-        <w:t>concept,</w:t>
-      </w:r>
-      <w:proofErr w:type="gramEnd"/>
-      <w:r>
-        <w:t xml:space="preserve"> a construct produces the required statements.  All previous concept </w:t>
-      </w:r>
-      <w:proofErr w:type="spellStart"/>
-      <w:r>
-        <w:t>pubCount</w:t>
-      </w:r>
-      <w:proofErr w:type="spellEnd"/>
-      <w:r>
-        <w:t xml:space="preserve"> statements are deleted.  All new statements are added.</w:t>
+      <w:r>
+        <w:t>pubCount for concepts can be updated at any time. A simple query generates the counts for each concept, a construct produces the required statements.  All previous concept pubCount statements are deleted.  All new statements are added.</w:t>
       </w:r>
     </w:p>
     <w:p>
@@ -895,15 +925,7 @@
         </w:numPr>
       </w:pPr>
       <w:r>
-        <w:t xml:space="preserve">The same process can be used for authors.  Generate the </w:t>
-      </w:r>
-      <w:proofErr w:type="gramStart"/>
-      <w:r>
-        <w:t>counts,</w:t>
-      </w:r>
-      <w:proofErr w:type="gramEnd"/>
-      <w:r>
-        <w:t xml:space="preserve"> use a construct to generate the statements.  Drop all the existing statements.  Add all the new statements.</w:t>
+        <w:t>The same process can be used for authors.  Generate the counts, use a construct to generate the statements.  Drop all the existing statements.  Add all the new statements.</w:t>
       </w:r>
     </w:p>
     <w:p>
@@ -956,15 +978,7 @@
     </w:p>
     <w:p>
       <w:r>
-        <w:t xml:space="preserve">These steps can be </w:t>
-      </w:r>
-      <w:proofErr w:type="gramStart"/>
-      <w:r>
-        <w:t>execute</w:t>
-      </w:r>
-      <w:proofErr w:type="gramEnd"/>
-      <w:r>
-        <w:t xml:space="preserve"> after each paper ingest.</w:t>
+        <w:t>These steps can be execute after each paper ingest.</w:t>
       </w:r>
     </w:p>
     <w:p>
@@ -1001,23 +1015,7 @@
         </w:numPr>
       </w:pPr>
       <w:r>
-        <w:t xml:space="preserve">As a </w:t>
-      </w:r>
-      <w:proofErr w:type="spellStart"/>
-      <w:r>
-        <w:t>subquery</w:t>
-      </w:r>
-      <w:proofErr w:type="spellEnd"/>
-      <w:r>
-        <w:t>, retrieve all links associated with the concepts, leading to co-</w:t>
-      </w:r>
-      <w:proofErr w:type="spellStart"/>
-      <w:r>
-        <w:t>occuring</w:t>
-      </w:r>
-      <w:proofErr w:type="spellEnd"/>
-      <w:r>
-        <w:t xml:space="preserve"> concepts, authors, and links.</w:t>
+        <w:t>As a subquery, retrieve all links associated with the concepts, leading to co-occuring concepts, authors, and links.</w:t>
       </w:r>
     </w:p>
     <w:p>
@@ -1029,15 +1027,7 @@
         </w:numPr>
       </w:pPr>
       <w:r>
-        <w:t>As a sub-</w:t>
-      </w:r>
-      <w:proofErr w:type="spellStart"/>
-      <w:r>
-        <w:t>subquery</w:t>
-      </w:r>
-      <w:proofErr w:type="spellEnd"/>
-      <w:r>
-        <w:t>, retrieve all links associated with the above, as desired to make a co-concept map, co-author-map or concept-author map.</w:t>
+        <w:t>As a sub-subquery, retrieve all links associated with the above, as desired to make a co-concept map, co-author-map or concept-author map.</w:t>
       </w:r>
     </w:p>
     <w:p>
@@ -1064,15 +1054,7 @@
         </w:numPr>
       </w:pPr>
       <w:r>
-        <w:t xml:space="preserve">Use </w:t>
-      </w:r>
-      <w:proofErr w:type="spellStart"/>
-      <w:r>
-        <w:t>Javascript</w:t>
-      </w:r>
-      <w:proofErr w:type="spellEnd"/>
-      <w:r>
-        <w:t xml:space="preserve"> in the call back function to reshape the JSON into the format required by D3 according to the rimming parameters currently in place as determined by Angular. This should be very fast (less than a tenth of a second).</w:t>
+        <w:t>Use Javascript in the call back function to reshape the JSON into the format required by D3 according to the rimming parameters currently in place as determined by Angular. This should be very fast (less than a tenth of a second).</w:t>
       </w:r>
     </w:p>
     <w:p>
@@ -1084,7 +1066,15 @@
         </w:numPr>
       </w:pPr>
       <w:r>
-        <w:t>Display with D3. This should be very fast(less than a tenth of a second).</w:t>
+        <w:t>Display with D3. This should be very fast</w:t>
+      </w:r>
+      <w:r>
+        <w:t xml:space="preserve"> </w:t>
+      </w:r>
+      <w:bookmarkStart w:id="0" w:name="_GoBack"/>
+      <w:bookmarkEnd w:id="0"/>
+      <w:r>
+        <w:t>(less than a tenth of a second).</w:t>
       </w:r>
     </w:p>
     <w:sectPr>
@@ -1098,7 +1088,7 @@
 </file>
 
 <file path=word/endnotes.xml><?xml version="1.0" encoding="utf-8"?>
-<w:endnotes xmlns:wpc="http://schemas.microsoft.com/office/word/2010/wordprocessingCanvas" xmlns:mc="http://schemas.openxmlformats.org/markup-compatibility/2006" xmlns:o="urn:schemas-microsoft-com:office:office" xmlns:r="http://schemas.openxmlformats.org/officeDocument/2006/relationships" xmlns:m="http://schemas.openxmlformats.org/officeDocument/2006/math" xmlns:v="urn:schemas-microsoft-com:vml" xmlns:wp14="http://schemas.microsoft.com/office/word/2010/wordprocessingDrawing" xmlns:wp="http://schemas.openxmlformats.org/drawingml/2006/wordprocessingDrawing" xmlns:w10="urn:schemas-microsoft-com:office:word" xmlns:w="http://schemas.openxmlformats.org/wordprocessingml/2006/main" xmlns:w14="http://schemas.microsoft.com/office/word/2010/wordml" xmlns:wpg="http://schemas.microsoft.com/office/word/2010/wordprocessingGroup" xmlns:wpi="http://schemas.microsoft.com/office/word/2010/wordprocessingInk" xmlns:wne="http://schemas.microsoft.com/office/word/2006/wordml" xmlns:wps="http://schemas.microsoft.com/office/word/2010/wordprocessingShape" mc:Ignorable="w14 wp14">
+<w:endnotes xmlns:wpc="http://schemas.microsoft.com/office/word/2010/wordprocessingCanvas" xmlns:mo="http://schemas.microsoft.com/office/mac/office/2008/main" xmlns:mc="http://schemas.openxmlformats.org/markup-compatibility/2006" xmlns:mv="urn:schemas-microsoft-com:mac:vml" xmlns:o="urn:schemas-microsoft-com:office:office" xmlns:r="http://schemas.openxmlformats.org/officeDocument/2006/relationships" xmlns:m="http://schemas.openxmlformats.org/officeDocument/2006/math" xmlns:v="urn:schemas-microsoft-com:vml" xmlns:wp14="http://schemas.microsoft.com/office/word/2010/wordprocessingDrawing" xmlns:wp="http://schemas.openxmlformats.org/drawingml/2006/wordprocessingDrawing" xmlns:w10="urn:schemas-microsoft-com:office:word" xmlns:w="http://schemas.openxmlformats.org/wordprocessingml/2006/main" xmlns:w14="http://schemas.microsoft.com/office/word/2010/wordml" xmlns:wpg="http://schemas.microsoft.com/office/word/2010/wordprocessingGroup" xmlns:wpi="http://schemas.microsoft.com/office/word/2010/wordprocessingInk" xmlns:wne="http://schemas.microsoft.com/office/word/2006/wordml" xmlns:wps="http://schemas.microsoft.com/office/word/2010/wordprocessingShape" mc:Ignorable="w14 wp14">
   <w:endnote w:type="separator" w:id="-1">
     <w:p>
       <w:pPr>
@@ -1123,7 +1113,7 @@
 </file>
 
 <file path=word/footnotes.xml><?xml version="1.0" encoding="utf-8"?>
-<w:footnotes xmlns:wpc="http://schemas.microsoft.com/office/word/2010/wordprocessingCanvas" xmlns:mc="http://schemas.openxmlformats.org/markup-compatibility/2006" xmlns:o="urn:schemas-microsoft-com:office:office" xmlns:r="http://schemas.openxmlformats.org/officeDocument/2006/relationships" xmlns:m="http://schemas.openxmlformats.org/officeDocument/2006/math" xmlns:v="urn:schemas-microsoft-com:vml" xmlns:wp14="http://schemas.microsoft.com/office/word/2010/wordprocessingDrawing" xmlns:wp="http://schemas.openxmlformats.org/drawingml/2006/wordprocessingDrawing" xmlns:w10="urn:schemas-microsoft-com:office:word" xmlns:w="http://schemas.openxmlformats.org/wordprocessingml/2006/main" xmlns:w14="http://schemas.microsoft.com/office/word/2010/wordml" xmlns:wpg="http://schemas.microsoft.com/office/word/2010/wordprocessingGroup" xmlns:wpi="http://schemas.microsoft.com/office/word/2010/wordprocessingInk" xmlns:wne="http://schemas.microsoft.com/office/word/2006/wordml" xmlns:wps="http://schemas.microsoft.com/office/word/2010/wordprocessingShape" mc:Ignorable="w14 wp14">
+<w:footnotes xmlns:wpc="http://schemas.microsoft.com/office/word/2010/wordprocessingCanvas" xmlns:mo="http://schemas.microsoft.com/office/mac/office/2008/main" xmlns:mc="http://schemas.openxmlformats.org/markup-compatibility/2006" xmlns:mv="urn:schemas-microsoft-com:mac:vml" xmlns:o="urn:schemas-microsoft-com:office:office" xmlns:r="http://schemas.openxmlformats.org/officeDocument/2006/relationships" xmlns:m="http://schemas.openxmlformats.org/officeDocument/2006/math" xmlns:v="urn:schemas-microsoft-com:vml" xmlns:wp14="http://schemas.microsoft.com/office/word/2010/wordprocessingDrawing" xmlns:wp="http://schemas.openxmlformats.org/drawingml/2006/wordprocessingDrawing" xmlns:w10="urn:schemas-microsoft-com:office:word" xmlns:w="http://schemas.openxmlformats.org/wordprocessingml/2006/main" xmlns:w14="http://schemas.microsoft.com/office/word/2010/wordml" xmlns:wpg="http://schemas.microsoft.com/office/word/2010/wordprocessingGroup" xmlns:wpi="http://schemas.microsoft.com/office/word/2010/wordprocessingInk" xmlns:wne="http://schemas.microsoft.com/office/word/2006/wordml" xmlns:wps="http://schemas.microsoft.com/office/word/2010/wordprocessingShape" mc:Ignorable="w14 wp14">
   <w:footnote w:type="separator" w:id="-1">
     <w:p>
       <w:pPr>
@@ -1164,8 +1154,94 @@
 </file>
 
 <file path=word/numbering.xml><?xml version="1.0" encoding="utf-8"?>
-<w:numbering xmlns:wpc="http://schemas.microsoft.com/office/word/2010/wordprocessingCanvas" xmlns:mc="http://schemas.openxmlformats.org/markup-compatibility/2006" xmlns:o="urn:schemas-microsoft-com:office:office" xmlns:r="http://schemas.openxmlformats.org/officeDocument/2006/relationships" xmlns:m="http://schemas.openxmlformats.org/officeDocument/2006/math" xmlns:v="urn:schemas-microsoft-com:vml" xmlns:wp14="http://schemas.microsoft.com/office/word/2010/wordprocessingDrawing" xmlns:wp="http://schemas.openxmlformats.org/drawingml/2006/wordprocessingDrawing" xmlns:w10="urn:schemas-microsoft-com:office:word" xmlns:w="http://schemas.openxmlformats.org/wordprocessingml/2006/main" xmlns:w14="http://schemas.microsoft.com/office/word/2010/wordml" xmlns:wpg="http://schemas.microsoft.com/office/word/2010/wordprocessingGroup" xmlns:wpi="http://schemas.microsoft.com/office/word/2010/wordprocessingInk" xmlns:wne="http://schemas.microsoft.com/office/word/2006/wordml" xmlns:wps="http://schemas.microsoft.com/office/word/2010/wordprocessingShape" mc:Ignorable="w14 wp14">
+<w:numbering xmlns:wpc="http://schemas.microsoft.com/office/word/2010/wordprocessingCanvas" xmlns:mo="http://schemas.microsoft.com/office/mac/office/2008/main" xmlns:mc="http://schemas.openxmlformats.org/markup-compatibility/2006" xmlns:mv="urn:schemas-microsoft-com:mac:vml" xmlns:o="urn:schemas-microsoft-com:office:office" xmlns:r="http://schemas.openxmlformats.org/officeDocument/2006/relationships" xmlns:m="http://schemas.openxmlformats.org/officeDocument/2006/math" xmlns:v="urn:schemas-microsoft-com:vml" xmlns:wp14="http://schemas.microsoft.com/office/word/2010/wordprocessingDrawing" xmlns:wp="http://schemas.openxmlformats.org/drawingml/2006/wordprocessingDrawing" xmlns:w10="urn:schemas-microsoft-com:office:word" xmlns:w="http://schemas.openxmlformats.org/wordprocessingml/2006/main" xmlns:w14="http://schemas.microsoft.com/office/word/2010/wordml" xmlns:wpg="http://schemas.microsoft.com/office/word/2010/wordprocessingGroup" xmlns:wpi="http://schemas.microsoft.com/office/word/2010/wordprocessingInk" xmlns:wne="http://schemas.microsoft.com/office/word/2006/wordml" xmlns:wps="http://schemas.microsoft.com/office/word/2010/wordprocessingShape" mc:Ignorable="w14 wp14">
   <w:abstractNum w:abstractNumId="0">
+    <w:nsid w:val="320C3D3A"/>
+    <w:multiLevelType w:val="hybridMultilevel"/>
+    <w:tmpl w:val="51546426"/>
+    <w:lvl w:ilvl="0" w:tplc="0409000F">
+      <w:start w:val="1"/>
+      <w:numFmt w:val="decimal"/>
+      <w:lvlText w:val="%1."/>
+      <w:lvlJc w:val="left"/>
+      <w:pPr>
+        <w:ind w:left="720" w:hanging="360"/>
+      </w:pPr>
+    </w:lvl>
+    <w:lvl w:ilvl="1" w:tplc="04090019" w:tentative="1">
+      <w:start w:val="1"/>
+      <w:numFmt w:val="lowerLetter"/>
+      <w:lvlText w:val="%2."/>
+      <w:lvlJc w:val="left"/>
+      <w:pPr>
+        <w:ind w:left="1440" w:hanging="360"/>
+      </w:pPr>
+    </w:lvl>
+    <w:lvl w:ilvl="2" w:tplc="0409001B" w:tentative="1">
+      <w:start w:val="1"/>
+      <w:numFmt w:val="lowerRoman"/>
+      <w:lvlText w:val="%3."/>
+      <w:lvlJc w:val="right"/>
+      <w:pPr>
+        <w:ind w:left="2160" w:hanging="180"/>
+      </w:pPr>
+    </w:lvl>
+    <w:lvl w:ilvl="3" w:tplc="0409000F" w:tentative="1">
+      <w:start w:val="1"/>
+      <w:numFmt w:val="decimal"/>
+      <w:lvlText w:val="%4."/>
+      <w:lvlJc w:val="left"/>
+      <w:pPr>
+        <w:ind w:left="2880" w:hanging="360"/>
+      </w:pPr>
+    </w:lvl>
+    <w:lvl w:ilvl="4" w:tplc="04090019" w:tentative="1">
+      <w:start w:val="1"/>
+      <w:numFmt w:val="lowerLetter"/>
+      <w:lvlText w:val="%5."/>
+      <w:lvlJc w:val="left"/>
+      <w:pPr>
+        <w:ind w:left="3600" w:hanging="360"/>
+      </w:pPr>
+    </w:lvl>
+    <w:lvl w:ilvl="5" w:tplc="0409001B" w:tentative="1">
+      <w:start w:val="1"/>
+      <w:numFmt w:val="lowerRoman"/>
+      <w:lvlText w:val="%6."/>
+      <w:lvlJc w:val="right"/>
+      <w:pPr>
+        <w:ind w:left="4320" w:hanging="180"/>
+      </w:pPr>
+    </w:lvl>
+    <w:lvl w:ilvl="6" w:tplc="0409000F" w:tentative="1">
+      <w:start w:val="1"/>
+      <w:numFmt w:val="decimal"/>
+      <w:lvlText w:val="%7."/>
+      <w:lvlJc w:val="left"/>
+      <w:pPr>
+        <w:ind w:left="5040" w:hanging="360"/>
+      </w:pPr>
+    </w:lvl>
+    <w:lvl w:ilvl="7" w:tplc="04090019" w:tentative="1">
+      <w:start w:val="1"/>
+      <w:numFmt w:val="lowerLetter"/>
+      <w:lvlText w:val="%8."/>
+      <w:lvlJc w:val="left"/>
+      <w:pPr>
+        <w:ind w:left="5760" w:hanging="360"/>
+      </w:pPr>
+    </w:lvl>
+    <w:lvl w:ilvl="8" w:tplc="0409001B" w:tentative="1">
+      <w:start w:val="1"/>
+      <w:numFmt w:val="lowerRoman"/>
+      <w:lvlText w:val="%9."/>
+      <w:lvlJc w:val="right"/>
+      <w:pPr>
+        <w:ind w:left="6480" w:hanging="180"/>
+      </w:pPr>
+    </w:lvl>
+  </w:abstractNum>
+  <w:abstractNum w:abstractNumId="1">
     <w:nsid w:val="45396034"/>
     <w:multiLevelType w:val="hybridMultilevel"/>
     <w:tmpl w:val="CC64B618"/>
@@ -1251,7 +1327,7 @@
       </w:pPr>
     </w:lvl>
   </w:abstractNum>
-  <w:abstractNum w:abstractNumId="1">
+  <w:abstractNum w:abstractNumId="2">
     <w:nsid w:val="76EB5ABB"/>
     <w:multiLevelType w:val="hybridMultilevel"/>
     <w:tmpl w:val="F68AB8C8"/>
@@ -1338,9 +1414,12 @@
     </w:lvl>
   </w:abstractNum>
   <w:num w:numId="1">
+    <w:abstractNumId w:val="2"/>
+  </w:num>
+  <w:num w:numId="2">
     <w:abstractNumId w:val="1"/>
   </w:num>
-  <w:num w:numId="2">
+  <w:num w:numId="3">
     <w:abstractNumId w:val="0"/>
   </w:num>
 </w:numbering>
@@ -1363,7 +1442,7 @@
       </w:pPr>
     </w:pPrDefault>
   </w:docDefaults>
-  <w:latentStyles w:defLockedState="0" w:defUIPriority="99" w:defSemiHidden="1" w:defUnhideWhenUsed="1" w:defQFormat="0" w:count="267">
+  <w:latentStyles w:defLockedState="0" w:defUIPriority="99" w:defSemiHidden="1" w:defUnhideWhenUsed="1" w:defQFormat="0" w:count="276">
     <w:lsdException w:name="Normal" w:semiHidden="0" w:uiPriority="0" w:unhideWhenUsed="0" w:qFormat="1"/>
     <w:lsdException w:name="heading 1" w:semiHidden="0" w:uiPriority="9" w:unhideWhenUsed="0" w:qFormat="1"/>
     <w:lsdException w:name="heading 2" w:uiPriority="9" w:qFormat="1"/>
@@ -1828,11 +1907,491 @@
       <w:vertAlign w:val="superscript"/>
     </w:rPr>
   </w:style>
+  <w:style w:type="table" w:styleId="LightShading-Accent5">
+    <w:name w:val="Light Shading Accent 5"/>
+    <w:basedOn w:val="TableNormal"/>
+    <w:uiPriority w:val="60"/>
+    <w:rsid w:val="00FC0B5E"/>
+    <w:pPr>
+      <w:spacing w:after="0" w:line="240" w:lineRule="auto"/>
+    </w:pPr>
+    <w:rPr>
+      <w:color w:val="31849B" w:themeColor="accent5" w:themeShade="BF"/>
+    </w:rPr>
+    <w:tblPr>
+      <w:tblStyleRowBandSize w:val="1"/>
+      <w:tblStyleColBandSize w:val="1"/>
+      <w:tblInd w:w="0" w:type="dxa"/>
+      <w:tblBorders>
+        <w:top w:val="single" w:sz="8" w:space="0" w:color="4BACC6" w:themeColor="accent5"/>
+        <w:bottom w:val="single" w:sz="8" w:space="0" w:color="4BACC6" w:themeColor="accent5"/>
+      </w:tblBorders>
+      <w:tblCellMar>
+        <w:top w:w="0" w:type="dxa"/>
+        <w:left w:w="108" w:type="dxa"/>
+        <w:bottom w:w="0" w:type="dxa"/>
+        <w:right w:w="108" w:type="dxa"/>
+      </w:tblCellMar>
+    </w:tblPr>
+    <w:tblStylePr w:type="firstRow">
+      <w:pPr>
+        <w:spacing w:before="0" w:after="0" w:line="240" w:lineRule="auto"/>
+      </w:pPr>
+      <w:rPr>
+        <w:b/>
+        <w:bCs/>
+      </w:rPr>
+      <w:tblPr/>
+      <w:tcPr>
+        <w:tcBorders>
+          <w:top w:val="single" w:sz="8" w:space="0" w:color="4BACC6" w:themeColor="accent5"/>
+          <w:left w:val="nil"/>
+          <w:bottom w:val="single" w:sz="8" w:space="0" w:color="4BACC6" w:themeColor="accent5"/>
+          <w:right w:val="nil"/>
+          <w:insideH w:val="nil"/>
+          <w:insideV w:val="nil"/>
+        </w:tcBorders>
+      </w:tcPr>
+    </w:tblStylePr>
+    <w:tblStylePr w:type="lastRow">
+      <w:pPr>
+        <w:spacing w:before="0" w:after="0" w:line="240" w:lineRule="auto"/>
+      </w:pPr>
+      <w:rPr>
+        <w:b/>
+        <w:bCs/>
+      </w:rPr>
+      <w:tblPr/>
+      <w:tcPr>
+        <w:tcBorders>
+          <w:top w:val="single" w:sz="8" w:space="0" w:color="4BACC6" w:themeColor="accent5"/>
+          <w:left w:val="nil"/>
+          <w:bottom w:val="single" w:sz="8" w:space="0" w:color="4BACC6" w:themeColor="accent5"/>
+          <w:right w:val="nil"/>
+          <w:insideH w:val="nil"/>
+          <w:insideV w:val="nil"/>
+        </w:tcBorders>
+      </w:tcPr>
+    </w:tblStylePr>
+    <w:tblStylePr w:type="firstCol">
+      <w:rPr>
+        <w:b/>
+        <w:bCs/>
+      </w:rPr>
+    </w:tblStylePr>
+    <w:tblStylePr w:type="lastCol">
+      <w:rPr>
+        <w:b/>
+        <w:bCs/>
+      </w:rPr>
+    </w:tblStylePr>
+    <w:tblStylePr w:type="band1Vert">
+      <w:tblPr/>
+      <w:tcPr>
+        <w:tcBorders>
+          <w:left w:val="nil"/>
+          <w:right w:val="nil"/>
+          <w:insideH w:val="nil"/>
+          <w:insideV w:val="nil"/>
+        </w:tcBorders>
+        <w:shd w:val="clear" w:color="auto" w:fill="D2EAF1" w:themeFill="accent5" w:themeFillTint="3F"/>
+      </w:tcPr>
+    </w:tblStylePr>
+    <w:tblStylePr w:type="band1Horz">
+      <w:tblPr/>
+      <w:tcPr>
+        <w:tcBorders>
+          <w:left w:val="nil"/>
+          <w:right w:val="nil"/>
+          <w:insideH w:val="nil"/>
+          <w:insideV w:val="nil"/>
+        </w:tcBorders>
+        <w:shd w:val="clear" w:color="auto" w:fill="D2EAF1" w:themeFill="accent5" w:themeFillTint="3F"/>
+      </w:tcPr>
+    </w:tblStylePr>
+  </w:style>
+  <w:style w:type="table" w:styleId="MediumGrid2-Accent1">
+    <w:name w:val="Medium Grid 2 Accent 1"/>
+    <w:basedOn w:val="TableNormal"/>
+    <w:uiPriority w:val="68"/>
+    <w:rsid w:val="00FC0B5E"/>
+    <w:pPr>
+      <w:spacing w:after="0" w:line="240" w:lineRule="auto"/>
+    </w:pPr>
+    <w:rPr>
+      <w:rFonts w:asciiTheme="majorHAnsi" w:eastAsiaTheme="majorEastAsia" w:hAnsiTheme="majorHAnsi" w:cstheme="majorBidi"/>
+      <w:color w:val="000000" w:themeColor="text1"/>
+    </w:rPr>
+    <w:tblPr>
+      <w:tblStyleRowBandSize w:val="1"/>
+      <w:tblStyleColBandSize w:val="1"/>
+      <w:tblInd w:w="0" w:type="dxa"/>
+      <w:tblBorders>
+        <w:top w:val="single" w:sz="8" w:space="0" w:color="4F81BD" w:themeColor="accent1"/>
+        <w:left w:val="single" w:sz="8" w:space="0" w:color="4F81BD" w:themeColor="accent1"/>
+        <w:bottom w:val="single" w:sz="8" w:space="0" w:color="4F81BD" w:themeColor="accent1"/>
+        <w:right w:val="single" w:sz="8" w:space="0" w:color="4F81BD" w:themeColor="accent1"/>
+        <w:insideH w:val="single" w:sz="8" w:space="0" w:color="4F81BD" w:themeColor="accent1"/>
+        <w:insideV w:val="single" w:sz="8" w:space="0" w:color="4F81BD" w:themeColor="accent1"/>
+      </w:tblBorders>
+      <w:tblCellMar>
+        <w:top w:w="0" w:type="dxa"/>
+        <w:left w:w="108" w:type="dxa"/>
+        <w:bottom w:w="0" w:type="dxa"/>
+        <w:right w:w="108" w:type="dxa"/>
+      </w:tblCellMar>
+    </w:tblPr>
+    <w:tcPr>
+      <w:shd w:val="clear" w:color="auto" w:fill="D3DFEE" w:themeFill="accent1" w:themeFillTint="3F"/>
+    </w:tcPr>
+    <w:tblStylePr w:type="firstRow">
+      <w:rPr>
+        <w:b/>
+        <w:bCs/>
+        <w:color w:val="000000" w:themeColor="text1"/>
+      </w:rPr>
+      <w:tblPr/>
+      <w:tcPr>
+        <w:shd w:val="clear" w:color="auto" w:fill="EDF2F8" w:themeFill="accent1" w:themeFillTint="19"/>
+      </w:tcPr>
+    </w:tblStylePr>
+    <w:tblStylePr w:type="lastRow">
+      <w:rPr>
+        <w:b/>
+        <w:bCs/>
+        <w:color w:val="000000" w:themeColor="text1"/>
+      </w:rPr>
+      <w:tblPr/>
+      <w:tcPr>
+        <w:tcBorders>
+          <w:top w:val="single" w:sz="12" w:space="0" w:color="000000" w:themeColor="text1"/>
+          <w:left w:val="nil"/>
+          <w:bottom w:val="nil"/>
+          <w:right w:val="nil"/>
+          <w:insideH w:val="nil"/>
+          <w:insideV w:val="nil"/>
+        </w:tcBorders>
+        <w:shd w:val="clear" w:color="auto" w:fill="FFFFFF" w:themeFill="background1"/>
+      </w:tcPr>
+    </w:tblStylePr>
+    <w:tblStylePr w:type="firstCol">
+      <w:rPr>
+        <w:b/>
+        <w:bCs/>
+        <w:color w:val="000000" w:themeColor="text1"/>
+      </w:rPr>
+      <w:tblPr/>
+      <w:tcPr>
+        <w:tcBorders>
+          <w:top w:val="nil"/>
+          <w:left w:val="nil"/>
+          <w:bottom w:val="nil"/>
+          <w:right w:val="nil"/>
+          <w:insideH w:val="nil"/>
+          <w:insideV w:val="nil"/>
+        </w:tcBorders>
+        <w:shd w:val="clear" w:color="auto" w:fill="FFFFFF" w:themeFill="background1"/>
+      </w:tcPr>
+    </w:tblStylePr>
+    <w:tblStylePr w:type="lastCol">
+      <w:rPr>
+        <w:b w:val="0"/>
+        <w:bCs w:val="0"/>
+        <w:color w:val="000000" w:themeColor="text1"/>
+      </w:rPr>
+      <w:tblPr/>
+      <w:tcPr>
+        <w:tcBorders>
+          <w:top w:val="nil"/>
+          <w:left w:val="nil"/>
+          <w:bottom w:val="nil"/>
+          <w:right w:val="nil"/>
+          <w:insideH w:val="nil"/>
+          <w:insideV w:val="nil"/>
+        </w:tcBorders>
+        <w:shd w:val="clear" w:color="auto" w:fill="DBE5F1" w:themeFill="accent1" w:themeFillTint="33"/>
+      </w:tcPr>
+    </w:tblStylePr>
+    <w:tblStylePr w:type="band1Vert">
+      <w:tblPr/>
+      <w:tcPr>
+        <w:shd w:val="clear" w:color="auto" w:fill="A7BFDE" w:themeFill="accent1" w:themeFillTint="7F"/>
+      </w:tcPr>
+    </w:tblStylePr>
+    <w:tblStylePr w:type="band1Horz">
+      <w:tblPr/>
+      <w:tcPr>
+        <w:tcBorders>
+          <w:insideH w:val="single" w:sz="6" w:space="0" w:color="4F81BD" w:themeColor="accent1"/>
+          <w:insideV w:val="single" w:sz="6" w:space="0" w:color="4F81BD" w:themeColor="accent1"/>
+        </w:tcBorders>
+        <w:shd w:val="clear" w:color="auto" w:fill="A7BFDE" w:themeFill="accent1" w:themeFillTint="7F"/>
+      </w:tcPr>
+    </w:tblStylePr>
+    <w:tblStylePr w:type="nwCell">
+      <w:tblPr/>
+      <w:tcPr>
+        <w:shd w:val="clear" w:color="auto" w:fill="FFFFFF" w:themeFill="background1"/>
+      </w:tcPr>
+    </w:tblStylePr>
+  </w:style>
+  <w:style w:type="table" w:styleId="ColorfulShading-Accent1">
+    <w:name w:val="Colorful Shading Accent 1"/>
+    <w:basedOn w:val="TableNormal"/>
+    <w:uiPriority w:val="71"/>
+    <w:rsid w:val="00FC0B5E"/>
+    <w:pPr>
+      <w:spacing w:after="0" w:line="240" w:lineRule="auto"/>
+    </w:pPr>
+    <w:rPr>
+      <w:color w:val="000000" w:themeColor="text1"/>
+    </w:rPr>
+    <w:tblPr>
+      <w:tblStyleRowBandSize w:val="1"/>
+      <w:tblStyleColBandSize w:val="1"/>
+      <w:tblInd w:w="0" w:type="dxa"/>
+      <w:tblBorders>
+        <w:top w:val="single" w:sz="24" w:space="0" w:color="C0504D" w:themeColor="accent2"/>
+        <w:left w:val="single" w:sz="4" w:space="0" w:color="4F81BD" w:themeColor="accent1"/>
+        <w:bottom w:val="single" w:sz="4" w:space="0" w:color="4F81BD" w:themeColor="accent1"/>
+        <w:right w:val="single" w:sz="4" w:space="0" w:color="4F81BD" w:themeColor="accent1"/>
+        <w:insideH w:val="single" w:sz="4" w:space="0" w:color="FFFFFF" w:themeColor="background1"/>
+        <w:insideV w:val="single" w:sz="4" w:space="0" w:color="FFFFFF" w:themeColor="background1"/>
+      </w:tblBorders>
+      <w:tblCellMar>
+        <w:top w:w="0" w:type="dxa"/>
+        <w:left w:w="108" w:type="dxa"/>
+        <w:bottom w:w="0" w:type="dxa"/>
+        <w:right w:w="108" w:type="dxa"/>
+      </w:tblCellMar>
+    </w:tblPr>
+    <w:tcPr>
+      <w:shd w:val="clear" w:color="auto" w:fill="EDF2F8" w:themeFill="accent1" w:themeFillTint="19"/>
+    </w:tcPr>
+    <w:tblStylePr w:type="firstRow">
+      <w:rPr>
+        <w:b/>
+        <w:bCs/>
+      </w:rPr>
+      <w:tblPr/>
+      <w:tcPr>
+        <w:tcBorders>
+          <w:top w:val="nil"/>
+          <w:left w:val="nil"/>
+          <w:bottom w:val="single" w:sz="24" w:space="0" w:color="C0504D" w:themeColor="accent2"/>
+          <w:right w:val="nil"/>
+          <w:insideH w:val="nil"/>
+          <w:insideV w:val="nil"/>
+        </w:tcBorders>
+        <w:shd w:val="clear" w:color="auto" w:fill="FFFFFF" w:themeFill="background1"/>
+      </w:tcPr>
+    </w:tblStylePr>
+    <w:tblStylePr w:type="lastRow">
+      <w:rPr>
+        <w:b/>
+        <w:bCs/>
+        <w:color w:val="FFFFFF" w:themeColor="background1"/>
+      </w:rPr>
+      <w:tblPr/>
+      <w:tcPr>
+        <w:tcBorders>
+          <w:top w:val="single" w:sz="6" w:space="0" w:color="FFFFFF" w:themeColor="background1"/>
+        </w:tcBorders>
+        <w:shd w:val="clear" w:color="auto" w:fill="2C4C74" w:themeFill="accent1" w:themeFillShade="99"/>
+      </w:tcPr>
+    </w:tblStylePr>
+    <w:tblStylePr w:type="firstCol">
+      <w:rPr>
+        <w:color w:val="FFFFFF" w:themeColor="background1"/>
+      </w:rPr>
+      <w:tblPr/>
+      <w:tcPr>
+        <w:tcBorders>
+          <w:top w:val="nil"/>
+          <w:left w:val="nil"/>
+          <w:bottom w:val="nil"/>
+          <w:right w:val="nil"/>
+          <w:insideH w:val="single" w:sz="4" w:space="0" w:color="2C4C74" w:themeColor="accent1" w:themeShade="99"/>
+          <w:insideV w:val="nil"/>
+        </w:tcBorders>
+        <w:shd w:val="clear" w:color="auto" w:fill="2C4C74" w:themeFill="accent1" w:themeFillShade="99"/>
+      </w:tcPr>
+    </w:tblStylePr>
+    <w:tblStylePr w:type="lastCol">
+      <w:rPr>
+        <w:color w:val="FFFFFF" w:themeColor="background1"/>
+      </w:rPr>
+      <w:tblPr/>
+      <w:tcPr>
+        <w:tcBorders>
+          <w:top w:val="nil"/>
+          <w:left w:val="nil"/>
+          <w:bottom w:val="nil"/>
+          <w:right w:val="nil"/>
+          <w:insideH w:val="nil"/>
+          <w:insideV w:val="nil"/>
+        </w:tcBorders>
+        <w:shd w:val="clear" w:color="auto" w:fill="2C4C74" w:themeFill="accent1" w:themeFillShade="99"/>
+      </w:tcPr>
+    </w:tblStylePr>
+    <w:tblStylePr w:type="band1Vert">
+      <w:tblPr/>
+      <w:tcPr>
+        <w:shd w:val="clear" w:color="auto" w:fill="B8CCE4" w:themeFill="accent1" w:themeFillTint="66"/>
+      </w:tcPr>
+    </w:tblStylePr>
+    <w:tblStylePr w:type="band1Horz">
+      <w:tblPr/>
+      <w:tcPr>
+        <w:shd w:val="clear" w:color="auto" w:fill="A7BFDE" w:themeFill="accent1" w:themeFillTint="7F"/>
+      </w:tcPr>
+    </w:tblStylePr>
+    <w:tblStylePr w:type="neCell">
+      <w:rPr>
+        <w:color w:val="000000" w:themeColor="text1"/>
+      </w:rPr>
+    </w:tblStylePr>
+    <w:tblStylePr w:type="nwCell">
+      <w:rPr>
+        <w:color w:val="000000" w:themeColor="text1"/>
+      </w:rPr>
+    </w:tblStylePr>
+  </w:style>
+  <w:style w:type="table" w:styleId="LightGrid-Accent1">
+    <w:name w:val="Light Grid Accent 1"/>
+    <w:basedOn w:val="TableNormal"/>
+    <w:uiPriority w:val="62"/>
+    <w:rsid w:val="00FC0B5E"/>
+    <w:pPr>
+      <w:spacing w:after="0" w:line="240" w:lineRule="auto"/>
+    </w:pPr>
+    <w:tblPr>
+      <w:tblStyleRowBandSize w:val="1"/>
+      <w:tblStyleColBandSize w:val="1"/>
+      <w:tblInd w:w="0" w:type="dxa"/>
+      <w:tblBorders>
+        <w:top w:val="single" w:sz="8" w:space="0" w:color="4F81BD" w:themeColor="accent1"/>
+        <w:left w:val="single" w:sz="8" w:space="0" w:color="4F81BD" w:themeColor="accent1"/>
+        <w:bottom w:val="single" w:sz="8" w:space="0" w:color="4F81BD" w:themeColor="accent1"/>
+        <w:right w:val="single" w:sz="8" w:space="0" w:color="4F81BD" w:themeColor="accent1"/>
+        <w:insideH w:val="single" w:sz="8" w:space="0" w:color="4F81BD" w:themeColor="accent1"/>
+        <w:insideV w:val="single" w:sz="8" w:space="0" w:color="4F81BD" w:themeColor="accent1"/>
+      </w:tblBorders>
+      <w:tblCellMar>
+        <w:top w:w="0" w:type="dxa"/>
+        <w:left w:w="108" w:type="dxa"/>
+        <w:bottom w:w="0" w:type="dxa"/>
+        <w:right w:w="108" w:type="dxa"/>
+      </w:tblCellMar>
+    </w:tblPr>
+    <w:tblStylePr w:type="firstRow">
+      <w:pPr>
+        <w:spacing w:before="0" w:after="0" w:line="240" w:lineRule="auto"/>
+      </w:pPr>
+      <w:rPr>
+        <w:rFonts w:asciiTheme="majorHAnsi" w:eastAsiaTheme="majorEastAsia" w:hAnsiTheme="majorHAnsi" w:cstheme="majorBidi"/>
+        <w:b/>
+        <w:bCs/>
+      </w:rPr>
+      <w:tblPr/>
+      <w:tcPr>
+        <w:tcBorders>
+          <w:top w:val="single" w:sz="8" w:space="0" w:color="4F81BD" w:themeColor="accent1"/>
+          <w:left w:val="single" w:sz="8" w:space="0" w:color="4F81BD" w:themeColor="accent1"/>
+          <w:bottom w:val="single" w:sz="18" w:space="0" w:color="4F81BD" w:themeColor="accent1"/>
+          <w:right w:val="single" w:sz="8" w:space="0" w:color="4F81BD" w:themeColor="accent1"/>
+          <w:insideH w:val="nil"/>
+          <w:insideV w:val="single" w:sz="8" w:space="0" w:color="4F81BD" w:themeColor="accent1"/>
+        </w:tcBorders>
+      </w:tcPr>
+    </w:tblStylePr>
+    <w:tblStylePr w:type="lastRow">
+      <w:pPr>
+        <w:spacing w:before="0" w:after="0" w:line="240" w:lineRule="auto"/>
+      </w:pPr>
+      <w:rPr>
+        <w:rFonts w:asciiTheme="majorHAnsi" w:eastAsiaTheme="majorEastAsia" w:hAnsiTheme="majorHAnsi" w:cstheme="majorBidi"/>
+        <w:b/>
+        <w:bCs/>
+      </w:rPr>
+      <w:tblPr/>
+      <w:tcPr>
+        <w:tcBorders>
+          <w:top w:val="double" w:sz="6" w:space="0" w:color="4F81BD" w:themeColor="accent1"/>
+          <w:left w:val="single" w:sz="8" w:space="0" w:color="4F81BD" w:themeColor="accent1"/>
+          <w:bottom w:val="single" w:sz="8" w:space="0" w:color="4F81BD" w:themeColor="accent1"/>
+          <w:right w:val="single" w:sz="8" w:space="0" w:color="4F81BD" w:themeColor="accent1"/>
+          <w:insideH w:val="nil"/>
+          <w:insideV w:val="single" w:sz="8" w:space="0" w:color="4F81BD" w:themeColor="accent1"/>
+        </w:tcBorders>
+      </w:tcPr>
+    </w:tblStylePr>
+    <w:tblStylePr w:type="firstCol">
+      <w:rPr>
+        <w:rFonts w:asciiTheme="majorHAnsi" w:eastAsiaTheme="majorEastAsia" w:hAnsiTheme="majorHAnsi" w:cstheme="majorBidi"/>
+        <w:b/>
+        <w:bCs/>
+      </w:rPr>
+    </w:tblStylePr>
+    <w:tblStylePr w:type="lastCol">
+      <w:rPr>
+        <w:rFonts w:asciiTheme="majorHAnsi" w:eastAsiaTheme="majorEastAsia" w:hAnsiTheme="majorHAnsi" w:cstheme="majorBidi"/>
+        <w:b/>
+        <w:bCs/>
+      </w:rPr>
+      <w:tblPr/>
+      <w:tcPr>
+        <w:tcBorders>
+          <w:top w:val="single" w:sz="8" w:space="0" w:color="4F81BD" w:themeColor="accent1"/>
+          <w:left w:val="single" w:sz="8" w:space="0" w:color="4F81BD" w:themeColor="accent1"/>
+          <w:bottom w:val="single" w:sz="8" w:space="0" w:color="4F81BD" w:themeColor="accent1"/>
+          <w:right w:val="single" w:sz="8" w:space="0" w:color="4F81BD" w:themeColor="accent1"/>
+        </w:tcBorders>
+      </w:tcPr>
+    </w:tblStylePr>
+    <w:tblStylePr w:type="band1Vert">
+      <w:tblPr/>
+      <w:tcPr>
+        <w:tcBorders>
+          <w:top w:val="single" w:sz="8" w:space="0" w:color="4F81BD" w:themeColor="accent1"/>
+          <w:left w:val="single" w:sz="8" w:space="0" w:color="4F81BD" w:themeColor="accent1"/>
+          <w:bottom w:val="single" w:sz="8" w:space="0" w:color="4F81BD" w:themeColor="accent1"/>
+          <w:right w:val="single" w:sz="8" w:space="0" w:color="4F81BD" w:themeColor="accent1"/>
+        </w:tcBorders>
+        <w:shd w:val="clear" w:color="auto" w:fill="D3DFEE" w:themeFill="accent1" w:themeFillTint="3F"/>
+      </w:tcPr>
+    </w:tblStylePr>
+    <w:tblStylePr w:type="band1Horz">
+      <w:tblPr/>
+      <w:tcPr>
+        <w:tcBorders>
+          <w:top w:val="single" w:sz="8" w:space="0" w:color="4F81BD" w:themeColor="accent1"/>
+          <w:left w:val="single" w:sz="8" w:space="0" w:color="4F81BD" w:themeColor="accent1"/>
+          <w:bottom w:val="single" w:sz="8" w:space="0" w:color="4F81BD" w:themeColor="accent1"/>
+          <w:right w:val="single" w:sz="8" w:space="0" w:color="4F81BD" w:themeColor="accent1"/>
+          <w:insideV w:val="single" w:sz="8" w:space="0" w:color="4F81BD" w:themeColor="accent1"/>
+        </w:tcBorders>
+        <w:shd w:val="clear" w:color="auto" w:fill="D3DFEE" w:themeFill="accent1" w:themeFillTint="3F"/>
+      </w:tcPr>
+    </w:tblStylePr>
+    <w:tblStylePr w:type="band2Horz">
+      <w:tblPr/>
+      <w:tcPr>
+        <w:tcBorders>
+          <w:top w:val="single" w:sz="8" w:space="0" w:color="4F81BD" w:themeColor="accent1"/>
+          <w:left w:val="single" w:sz="8" w:space="0" w:color="4F81BD" w:themeColor="accent1"/>
+          <w:bottom w:val="single" w:sz="8" w:space="0" w:color="4F81BD" w:themeColor="accent1"/>
+          <w:right w:val="single" w:sz="8" w:space="0" w:color="4F81BD" w:themeColor="accent1"/>
+          <w:insideV w:val="single" w:sz="8" w:space="0" w:color="4F81BD" w:themeColor="accent1"/>
+        </w:tcBorders>
+      </w:tcPr>
+    </w:tblStylePr>
+  </w:style>
 </w:styles>
 </file>
 
 <file path=word/stylesWithEffects.xml><?xml version="1.0" encoding="utf-8"?>
-<w:styles xmlns:wpc="http://schemas.microsoft.com/office/word/2010/wordprocessingCanvas" xmlns:mc="http://schemas.openxmlformats.org/markup-compatibility/2006" xmlns:o="urn:schemas-microsoft-com:office:office" xmlns:r="http://schemas.openxmlformats.org/officeDocument/2006/relationships" xmlns:m="http://schemas.openxmlformats.org/officeDocument/2006/math" xmlns:v="urn:schemas-microsoft-com:vml" xmlns:wp14="http://schemas.microsoft.com/office/word/2010/wordprocessingDrawing" xmlns:wp="http://schemas.openxmlformats.org/drawingml/2006/wordprocessingDrawing" xmlns:w10="urn:schemas-microsoft-com:office:word" xmlns:w="http://schemas.openxmlformats.org/wordprocessingml/2006/main" xmlns:w14="http://schemas.microsoft.com/office/word/2010/wordml" xmlns:wpg="http://schemas.microsoft.com/office/word/2010/wordprocessingGroup" xmlns:wpi="http://schemas.microsoft.com/office/word/2010/wordprocessingInk" xmlns:wne="http://schemas.microsoft.com/office/word/2006/wordml" xmlns:wps="http://schemas.microsoft.com/office/word/2010/wordprocessingShape" mc:Ignorable="w14 wp14">
+<w:styles xmlns:wpc="http://schemas.microsoft.com/office/word/2010/wordprocessingCanvas" xmlns:mo="http://schemas.microsoft.com/office/mac/office/2008/main" xmlns:mc="http://schemas.openxmlformats.org/markup-compatibility/2006" xmlns:mv="urn:schemas-microsoft-com:mac:vml" xmlns:o="urn:schemas-microsoft-com:office:office" xmlns:r="http://schemas.openxmlformats.org/officeDocument/2006/relationships" xmlns:m="http://schemas.openxmlformats.org/officeDocument/2006/math" xmlns:v="urn:schemas-microsoft-com:vml" xmlns:wp14="http://schemas.microsoft.com/office/word/2010/wordprocessingDrawing" xmlns:wp="http://schemas.openxmlformats.org/drawingml/2006/wordprocessingDrawing" xmlns:w10="urn:schemas-microsoft-com:office:word" xmlns:w="http://schemas.openxmlformats.org/wordprocessingml/2006/main" xmlns:w14="http://schemas.microsoft.com/office/word/2010/wordml" xmlns:wpg="http://schemas.microsoft.com/office/word/2010/wordprocessingGroup" xmlns:wpi="http://schemas.microsoft.com/office/word/2010/wordprocessingInk" xmlns:wne="http://schemas.microsoft.com/office/word/2006/wordml" xmlns:wps="http://schemas.microsoft.com/office/word/2010/wordprocessingShape" mc:Ignorable="w14 wp14">
   <w:docDefaults>
     <w:rPrDefault>
       <w:rPr>
@@ -1848,7 +2407,7 @@
       </w:pPr>
     </w:pPrDefault>
   </w:docDefaults>
-  <w:latentStyles w:defLockedState="0" w:defUIPriority="99" w:defSemiHidden="1" w:defUnhideWhenUsed="1" w:defQFormat="0" w:count="267">
+  <w:latentStyles w:defLockedState="0" w:defUIPriority="99" w:defSemiHidden="1" w:defUnhideWhenUsed="1" w:defQFormat="0" w:count="276">
     <w:lsdException w:name="Normal" w:semiHidden="0" w:uiPriority="0" w:unhideWhenUsed="0" w:qFormat="1"/>
     <w:lsdException w:name="heading 1" w:semiHidden="0" w:uiPriority="9" w:unhideWhenUsed="0" w:qFormat="1"/>
     <w:lsdException w:name="heading 2" w:uiPriority="9" w:qFormat="1"/>
@@ -2313,11 +2872,491 @@
       <w:vertAlign w:val="superscript"/>
     </w:rPr>
   </w:style>
+  <w:style w:type="table" w:styleId="LightShading-Accent5">
+    <w:name w:val="Light Shading Accent 5"/>
+    <w:basedOn w:val="TableNormal"/>
+    <w:uiPriority w:val="60"/>
+    <w:rsid w:val="00FC0B5E"/>
+    <w:pPr>
+      <w:spacing w:after="0" w:line="240" w:lineRule="auto"/>
+    </w:pPr>
+    <w:rPr>
+      <w:color w:val="31849B" w:themeColor="accent5" w:themeShade="BF"/>
+    </w:rPr>
+    <w:tblPr>
+      <w:tblStyleRowBandSize w:val="1"/>
+      <w:tblStyleColBandSize w:val="1"/>
+      <w:tblInd w:w="0" w:type="dxa"/>
+      <w:tblBorders>
+        <w:top w:val="single" w:sz="8" w:space="0" w:color="4BACC6" w:themeColor="accent5"/>
+        <w:bottom w:val="single" w:sz="8" w:space="0" w:color="4BACC6" w:themeColor="accent5"/>
+      </w:tblBorders>
+      <w:tblCellMar>
+        <w:top w:w="0" w:type="dxa"/>
+        <w:left w:w="108" w:type="dxa"/>
+        <w:bottom w:w="0" w:type="dxa"/>
+        <w:right w:w="108" w:type="dxa"/>
+      </w:tblCellMar>
+    </w:tblPr>
+    <w:tblStylePr w:type="firstRow">
+      <w:pPr>
+        <w:spacing w:before="0" w:after="0" w:line="240" w:lineRule="auto"/>
+      </w:pPr>
+      <w:rPr>
+        <w:b/>
+        <w:bCs/>
+      </w:rPr>
+      <w:tblPr/>
+      <w:tcPr>
+        <w:tcBorders>
+          <w:top w:val="single" w:sz="8" w:space="0" w:color="4BACC6" w:themeColor="accent5"/>
+          <w:left w:val="nil"/>
+          <w:bottom w:val="single" w:sz="8" w:space="0" w:color="4BACC6" w:themeColor="accent5"/>
+          <w:right w:val="nil"/>
+          <w:insideH w:val="nil"/>
+          <w:insideV w:val="nil"/>
+        </w:tcBorders>
+      </w:tcPr>
+    </w:tblStylePr>
+    <w:tblStylePr w:type="lastRow">
+      <w:pPr>
+        <w:spacing w:before="0" w:after="0" w:line="240" w:lineRule="auto"/>
+      </w:pPr>
+      <w:rPr>
+        <w:b/>
+        <w:bCs/>
+      </w:rPr>
+      <w:tblPr/>
+      <w:tcPr>
+        <w:tcBorders>
+          <w:top w:val="single" w:sz="8" w:space="0" w:color="4BACC6" w:themeColor="accent5"/>
+          <w:left w:val="nil"/>
+          <w:bottom w:val="single" w:sz="8" w:space="0" w:color="4BACC6" w:themeColor="accent5"/>
+          <w:right w:val="nil"/>
+          <w:insideH w:val="nil"/>
+          <w:insideV w:val="nil"/>
+        </w:tcBorders>
+      </w:tcPr>
+    </w:tblStylePr>
+    <w:tblStylePr w:type="firstCol">
+      <w:rPr>
+        <w:b/>
+        <w:bCs/>
+      </w:rPr>
+    </w:tblStylePr>
+    <w:tblStylePr w:type="lastCol">
+      <w:rPr>
+        <w:b/>
+        <w:bCs/>
+      </w:rPr>
+    </w:tblStylePr>
+    <w:tblStylePr w:type="band1Vert">
+      <w:tblPr/>
+      <w:tcPr>
+        <w:tcBorders>
+          <w:left w:val="nil"/>
+          <w:right w:val="nil"/>
+          <w:insideH w:val="nil"/>
+          <w:insideV w:val="nil"/>
+        </w:tcBorders>
+        <w:shd w:val="clear" w:color="auto" w:fill="D2EAF1" w:themeFill="accent5" w:themeFillTint="3F"/>
+      </w:tcPr>
+    </w:tblStylePr>
+    <w:tblStylePr w:type="band1Horz">
+      <w:tblPr/>
+      <w:tcPr>
+        <w:tcBorders>
+          <w:left w:val="nil"/>
+          <w:right w:val="nil"/>
+          <w:insideH w:val="nil"/>
+          <w:insideV w:val="nil"/>
+        </w:tcBorders>
+        <w:shd w:val="clear" w:color="auto" w:fill="D2EAF1" w:themeFill="accent5" w:themeFillTint="3F"/>
+      </w:tcPr>
+    </w:tblStylePr>
+  </w:style>
+  <w:style w:type="table" w:styleId="MediumGrid2-Accent1">
+    <w:name w:val="Medium Grid 2 Accent 1"/>
+    <w:basedOn w:val="TableNormal"/>
+    <w:uiPriority w:val="68"/>
+    <w:rsid w:val="00FC0B5E"/>
+    <w:pPr>
+      <w:spacing w:after="0" w:line="240" w:lineRule="auto"/>
+    </w:pPr>
+    <w:rPr>
+      <w:rFonts w:asciiTheme="majorHAnsi" w:eastAsiaTheme="majorEastAsia" w:hAnsiTheme="majorHAnsi" w:cstheme="majorBidi"/>
+      <w:color w:val="000000" w:themeColor="text1"/>
+    </w:rPr>
+    <w:tblPr>
+      <w:tblStyleRowBandSize w:val="1"/>
+      <w:tblStyleColBandSize w:val="1"/>
+      <w:tblInd w:w="0" w:type="dxa"/>
+      <w:tblBorders>
+        <w:top w:val="single" w:sz="8" w:space="0" w:color="4F81BD" w:themeColor="accent1"/>
+        <w:left w:val="single" w:sz="8" w:space="0" w:color="4F81BD" w:themeColor="accent1"/>
+        <w:bottom w:val="single" w:sz="8" w:space="0" w:color="4F81BD" w:themeColor="accent1"/>
+        <w:right w:val="single" w:sz="8" w:space="0" w:color="4F81BD" w:themeColor="accent1"/>
+        <w:insideH w:val="single" w:sz="8" w:space="0" w:color="4F81BD" w:themeColor="accent1"/>
+        <w:insideV w:val="single" w:sz="8" w:space="0" w:color="4F81BD" w:themeColor="accent1"/>
+      </w:tblBorders>
+      <w:tblCellMar>
+        <w:top w:w="0" w:type="dxa"/>
+        <w:left w:w="108" w:type="dxa"/>
+        <w:bottom w:w="0" w:type="dxa"/>
+        <w:right w:w="108" w:type="dxa"/>
+      </w:tblCellMar>
+    </w:tblPr>
+    <w:tcPr>
+      <w:shd w:val="clear" w:color="auto" w:fill="D3DFEE" w:themeFill="accent1" w:themeFillTint="3F"/>
+    </w:tcPr>
+    <w:tblStylePr w:type="firstRow">
+      <w:rPr>
+        <w:b/>
+        <w:bCs/>
+        <w:color w:val="000000" w:themeColor="text1"/>
+      </w:rPr>
+      <w:tblPr/>
+      <w:tcPr>
+        <w:shd w:val="clear" w:color="auto" w:fill="EDF2F8" w:themeFill="accent1" w:themeFillTint="19"/>
+      </w:tcPr>
+    </w:tblStylePr>
+    <w:tblStylePr w:type="lastRow">
+      <w:rPr>
+        <w:b/>
+        <w:bCs/>
+        <w:color w:val="000000" w:themeColor="text1"/>
+      </w:rPr>
+      <w:tblPr/>
+      <w:tcPr>
+        <w:tcBorders>
+          <w:top w:val="single" w:sz="12" w:space="0" w:color="000000" w:themeColor="text1"/>
+          <w:left w:val="nil"/>
+          <w:bottom w:val="nil"/>
+          <w:right w:val="nil"/>
+          <w:insideH w:val="nil"/>
+          <w:insideV w:val="nil"/>
+        </w:tcBorders>
+        <w:shd w:val="clear" w:color="auto" w:fill="FFFFFF" w:themeFill="background1"/>
+      </w:tcPr>
+    </w:tblStylePr>
+    <w:tblStylePr w:type="firstCol">
+      <w:rPr>
+        <w:b/>
+        <w:bCs/>
+        <w:color w:val="000000" w:themeColor="text1"/>
+      </w:rPr>
+      <w:tblPr/>
+      <w:tcPr>
+        <w:tcBorders>
+          <w:top w:val="nil"/>
+          <w:left w:val="nil"/>
+          <w:bottom w:val="nil"/>
+          <w:right w:val="nil"/>
+          <w:insideH w:val="nil"/>
+          <w:insideV w:val="nil"/>
+        </w:tcBorders>
+        <w:shd w:val="clear" w:color="auto" w:fill="FFFFFF" w:themeFill="background1"/>
+      </w:tcPr>
+    </w:tblStylePr>
+    <w:tblStylePr w:type="lastCol">
+      <w:rPr>
+        <w:b w:val="0"/>
+        <w:bCs w:val="0"/>
+        <w:color w:val="000000" w:themeColor="text1"/>
+      </w:rPr>
+      <w:tblPr/>
+      <w:tcPr>
+        <w:tcBorders>
+          <w:top w:val="nil"/>
+          <w:left w:val="nil"/>
+          <w:bottom w:val="nil"/>
+          <w:right w:val="nil"/>
+          <w:insideH w:val="nil"/>
+          <w:insideV w:val="nil"/>
+        </w:tcBorders>
+        <w:shd w:val="clear" w:color="auto" w:fill="DBE5F1" w:themeFill="accent1" w:themeFillTint="33"/>
+      </w:tcPr>
+    </w:tblStylePr>
+    <w:tblStylePr w:type="band1Vert">
+      <w:tblPr/>
+      <w:tcPr>
+        <w:shd w:val="clear" w:color="auto" w:fill="A7BFDE" w:themeFill="accent1" w:themeFillTint="7F"/>
+      </w:tcPr>
+    </w:tblStylePr>
+    <w:tblStylePr w:type="band1Horz">
+      <w:tblPr/>
+      <w:tcPr>
+        <w:tcBorders>
+          <w:insideH w:val="single" w:sz="6" w:space="0" w:color="4F81BD" w:themeColor="accent1"/>
+          <w:insideV w:val="single" w:sz="6" w:space="0" w:color="4F81BD" w:themeColor="accent1"/>
+        </w:tcBorders>
+        <w:shd w:val="clear" w:color="auto" w:fill="A7BFDE" w:themeFill="accent1" w:themeFillTint="7F"/>
+      </w:tcPr>
+    </w:tblStylePr>
+    <w:tblStylePr w:type="nwCell">
+      <w:tblPr/>
+      <w:tcPr>
+        <w:shd w:val="clear" w:color="auto" w:fill="FFFFFF" w:themeFill="background1"/>
+      </w:tcPr>
+    </w:tblStylePr>
+  </w:style>
+  <w:style w:type="table" w:styleId="ColorfulShading-Accent1">
+    <w:name w:val="Colorful Shading Accent 1"/>
+    <w:basedOn w:val="TableNormal"/>
+    <w:uiPriority w:val="71"/>
+    <w:rsid w:val="00FC0B5E"/>
+    <w:pPr>
+      <w:spacing w:after="0" w:line="240" w:lineRule="auto"/>
+    </w:pPr>
+    <w:rPr>
+      <w:color w:val="000000" w:themeColor="text1"/>
+    </w:rPr>
+    <w:tblPr>
+      <w:tblStyleRowBandSize w:val="1"/>
+      <w:tblStyleColBandSize w:val="1"/>
+      <w:tblInd w:w="0" w:type="dxa"/>
+      <w:tblBorders>
+        <w:top w:val="single" w:sz="24" w:space="0" w:color="C0504D" w:themeColor="accent2"/>
+        <w:left w:val="single" w:sz="4" w:space="0" w:color="4F81BD" w:themeColor="accent1"/>
+        <w:bottom w:val="single" w:sz="4" w:space="0" w:color="4F81BD" w:themeColor="accent1"/>
+        <w:right w:val="single" w:sz="4" w:space="0" w:color="4F81BD" w:themeColor="accent1"/>
+        <w:insideH w:val="single" w:sz="4" w:space="0" w:color="FFFFFF" w:themeColor="background1"/>
+        <w:insideV w:val="single" w:sz="4" w:space="0" w:color="FFFFFF" w:themeColor="background1"/>
+      </w:tblBorders>
+      <w:tblCellMar>
+        <w:top w:w="0" w:type="dxa"/>
+        <w:left w:w="108" w:type="dxa"/>
+        <w:bottom w:w="0" w:type="dxa"/>
+        <w:right w:w="108" w:type="dxa"/>
+      </w:tblCellMar>
+    </w:tblPr>
+    <w:tcPr>
+      <w:shd w:val="clear" w:color="auto" w:fill="EDF2F8" w:themeFill="accent1" w:themeFillTint="19"/>
+    </w:tcPr>
+    <w:tblStylePr w:type="firstRow">
+      <w:rPr>
+        <w:b/>
+        <w:bCs/>
+      </w:rPr>
+      <w:tblPr/>
+      <w:tcPr>
+        <w:tcBorders>
+          <w:top w:val="nil"/>
+          <w:left w:val="nil"/>
+          <w:bottom w:val="single" w:sz="24" w:space="0" w:color="C0504D" w:themeColor="accent2"/>
+          <w:right w:val="nil"/>
+          <w:insideH w:val="nil"/>
+          <w:insideV w:val="nil"/>
+        </w:tcBorders>
+        <w:shd w:val="clear" w:color="auto" w:fill="FFFFFF" w:themeFill="background1"/>
+      </w:tcPr>
+    </w:tblStylePr>
+    <w:tblStylePr w:type="lastRow">
+      <w:rPr>
+        <w:b/>
+        <w:bCs/>
+        <w:color w:val="FFFFFF" w:themeColor="background1"/>
+      </w:rPr>
+      <w:tblPr/>
+      <w:tcPr>
+        <w:tcBorders>
+          <w:top w:val="single" w:sz="6" w:space="0" w:color="FFFFFF" w:themeColor="background1"/>
+        </w:tcBorders>
+        <w:shd w:val="clear" w:color="auto" w:fill="2C4C74" w:themeFill="accent1" w:themeFillShade="99"/>
+      </w:tcPr>
+    </w:tblStylePr>
+    <w:tblStylePr w:type="firstCol">
+      <w:rPr>
+        <w:color w:val="FFFFFF" w:themeColor="background1"/>
+      </w:rPr>
+      <w:tblPr/>
+      <w:tcPr>
+        <w:tcBorders>
+          <w:top w:val="nil"/>
+          <w:left w:val="nil"/>
+          <w:bottom w:val="nil"/>
+          <w:right w:val="nil"/>
+          <w:insideH w:val="single" w:sz="4" w:space="0" w:color="2C4C74" w:themeColor="accent1" w:themeShade="99"/>
+          <w:insideV w:val="nil"/>
+        </w:tcBorders>
+        <w:shd w:val="clear" w:color="auto" w:fill="2C4C74" w:themeFill="accent1" w:themeFillShade="99"/>
+      </w:tcPr>
+    </w:tblStylePr>
+    <w:tblStylePr w:type="lastCol">
+      <w:rPr>
+        <w:color w:val="FFFFFF" w:themeColor="background1"/>
+      </w:rPr>
+      <w:tblPr/>
+      <w:tcPr>
+        <w:tcBorders>
+          <w:top w:val="nil"/>
+          <w:left w:val="nil"/>
+          <w:bottom w:val="nil"/>
+          <w:right w:val="nil"/>
+          <w:insideH w:val="nil"/>
+          <w:insideV w:val="nil"/>
+        </w:tcBorders>
+        <w:shd w:val="clear" w:color="auto" w:fill="2C4C74" w:themeFill="accent1" w:themeFillShade="99"/>
+      </w:tcPr>
+    </w:tblStylePr>
+    <w:tblStylePr w:type="band1Vert">
+      <w:tblPr/>
+      <w:tcPr>
+        <w:shd w:val="clear" w:color="auto" w:fill="B8CCE4" w:themeFill="accent1" w:themeFillTint="66"/>
+      </w:tcPr>
+    </w:tblStylePr>
+    <w:tblStylePr w:type="band1Horz">
+      <w:tblPr/>
+      <w:tcPr>
+        <w:shd w:val="clear" w:color="auto" w:fill="A7BFDE" w:themeFill="accent1" w:themeFillTint="7F"/>
+      </w:tcPr>
+    </w:tblStylePr>
+    <w:tblStylePr w:type="neCell">
+      <w:rPr>
+        <w:color w:val="000000" w:themeColor="text1"/>
+      </w:rPr>
+    </w:tblStylePr>
+    <w:tblStylePr w:type="nwCell">
+      <w:rPr>
+        <w:color w:val="000000" w:themeColor="text1"/>
+      </w:rPr>
+    </w:tblStylePr>
+  </w:style>
+  <w:style w:type="table" w:styleId="LightGrid-Accent1">
+    <w:name w:val="Light Grid Accent 1"/>
+    <w:basedOn w:val="TableNormal"/>
+    <w:uiPriority w:val="62"/>
+    <w:rsid w:val="00FC0B5E"/>
+    <w:pPr>
+      <w:spacing w:after="0" w:line="240" w:lineRule="auto"/>
+    </w:pPr>
+    <w:tblPr>
+      <w:tblStyleRowBandSize w:val="1"/>
+      <w:tblStyleColBandSize w:val="1"/>
+      <w:tblInd w:w="0" w:type="dxa"/>
+      <w:tblBorders>
+        <w:top w:val="single" w:sz="8" w:space="0" w:color="4F81BD" w:themeColor="accent1"/>
+        <w:left w:val="single" w:sz="8" w:space="0" w:color="4F81BD" w:themeColor="accent1"/>
+        <w:bottom w:val="single" w:sz="8" w:space="0" w:color="4F81BD" w:themeColor="accent1"/>
+        <w:right w:val="single" w:sz="8" w:space="0" w:color="4F81BD" w:themeColor="accent1"/>
+        <w:insideH w:val="single" w:sz="8" w:space="0" w:color="4F81BD" w:themeColor="accent1"/>
+        <w:insideV w:val="single" w:sz="8" w:space="0" w:color="4F81BD" w:themeColor="accent1"/>
+      </w:tblBorders>
+      <w:tblCellMar>
+        <w:top w:w="0" w:type="dxa"/>
+        <w:left w:w="108" w:type="dxa"/>
+        <w:bottom w:w="0" w:type="dxa"/>
+        <w:right w:w="108" w:type="dxa"/>
+      </w:tblCellMar>
+    </w:tblPr>
+    <w:tblStylePr w:type="firstRow">
+      <w:pPr>
+        <w:spacing w:before="0" w:after="0" w:line="240" w:lineRule="auto"/>
+      </w:pPr>
+      <w:rPr>
+        <w:rFonts w:asciiTheme="majorHAnsi" w:eastAsiaTheme="majorEastAsia" w:hAnsiTheme="majorHAnsi" w:cstheme="majorBidi"/>
+        <w:b/>
+        <w:bCs/>
+      </w:rPr>
+      <w:tblPr/>
+      <w:tcPr>
+        <w:tcBorders>
+          <w:top w:val="single" w:sz="8" w:space="0" w:color="4F81BD" w:themeColor="accent1"/>
+          <w:left w:val="single" w:sz="8" w:space="0" w:color="4F81BD" w:themeColor="accent1"/>
+          <w:bottom w:val="single" w:sz="18" w:space="0" w:color="4F81BD" w:themeColor="accent1"/>
+          <w:right w:val="single" w:sz="8" w:space="0" w:color="4F81BD" w:themeColor="accent1"/>
+          <w:insideH w:val="nil"/>
+          <w:insideV w:val="single" w:sz="8" w:space="0" w:color="4F81BD" w:themeColor="accent1"/>
+        </w:tcBorders>
+      </w:tcPr>
+    </w:tblStylePr>
+    <w:tblStylePr w:type="lastRow">
+      <w:pPr>
+        <w:spacing w:before="0" w:after="0" w:line="240" w:lineRule="auto"/>
+      </w:pPr>
+      <w:rPr>
+        <w:rFonts w:asciiTheme="majorHAnsi" w:eastAsiaTheme="majorEastAsia" w:hAnsiTheme="majorHAnsi" w:cstheme="majorBidi"/>
+        <w:b/>
+        <w:bCs/>
+      </w:rPr>
+      <w:tblPr/>
+      <w:tcPr>
+        <w:tcBorders>
+          <w:top w:val="double" w:sz="6" w:space="0" w:color="4F81BD" w:themeColor="accent1"/>
+          <w:left w:val="single" w:sz="8" w:space="0" w:color="4F81BD" w:themeColor="accent1"/>
+          <w:bottom w:val="single" w:sz="8" w:space="0" w:color="4F81BD" w:themeColor="accent1"/>
+          <w:right w:val="single" w:sz="8" w:space="0" w:color="4F81BD" w:themeColor="accent1"/>
+          <w:insideH w:val="nil"/>
+          <w:insideV w:val="single" w:sz="8" w:space="0" w:color="4F81BD" w:themeColor="accent1"/>
+        </w:tcBorders>
+      </w:tcPr>
+    </w:tblStylePr>
+    <w:tblStylePr w:type="firstCol">
+      <w:rPr>
+        <w:rFonts w:asciiTheme="majorHAnsi" w:eastAsiaTheme="majorEastAsia" w:hAnsiTheme="majorHAnsi" w:cstheme="majorBidi"/>
+        <w:b/>
+        <w:bCs/>
+      </w:rPr>
+    </w:tblStylePr>
+    <w:tblStylePr w:type="lastCol">
+      <w:rPr>
+        <w:rFonts w:asciiTheme="majorHAnsi" w:eastAsiaTheme="majorEastAsia" w:hAnsiTheme="majorHAnsi" w:cstheme="majorBidi"/>
+        <w:b/>
+        <w:bCs/>
+      </w:rPr>
+      <w:tblPr/>
+      <w:tcPr>
+        <w:tcBorders>
+          <w:top w:val="single" w:sz="8" w:space="0" w:color="4F81BD" w:themeColor="accent1"/>
+          <w:left w:val="single" w:sz="8" w:space="0" w:color="4F81BD" w:themeColor="accent1"/>
+          <w:bottom w:val="single" w:sz="8" w:space="0" w:color="4F81BD" w:themeColor="accent1"/>
+          <w:right w:val="single" w:sz="8" w:space="0" w:color="4F81BD" w:themeColor="accent1"/>
+        </w:tcBorders>
+      </w:tcPr>
+    </w:tblStylePr>
+    <w:tblStylePr w:type="band1Vert">
+      <w:tblPr/>
+      <w:tcPr>
+        <w:tcBorders>
+          <w:top w:val="single" w:sz="8" w:space="0" w:color="4F81BD" w:themeColor="accent1"/>
+          <w:left w:val="single" w:sz="8" w:space="0" w:color="4F81BD" w:themeColor="accent1"/>
+          <w:bottom w:val="single" w:sz="8" w:space="0" w:color="4F81BD" w:themeColor="accent1"/>
+          <w:right w:val="single" w:sz="8" w:space="0" w:color="4F81BD" w:themeColor="accent1"/>
+        </w:tcBorders>
+        <w:shd w:val="clear" w:color="auto" w:fill="D3DFEE" w:themeFill="accent1" w:themeFillTint="3F"/>
+      </w:tcPr>
+    </w:tblStylePr>
+    <w:tblStylePr w:type="band1Horz">
+      <w:tblPr/>
+      <w:tcPr>
+        <w:tcBorders>
+          <w:top w:val="single" w:sz="8" w:space="0" w:color="4F81BD" w:themeColor="accent1"/>
+          <w:left w:val="single" w:sz="8" w:space="0" w:color="4F81BD" w:themeColor="accent1"/>
+          <w:bottom w:val="single" w:sz="8" w:space="0" w:color="4F81BD" w:themeColor="accent1"/>
+          <w:right w:val="single" w:sz="8" w:space="0" w:color="4F81BD" w:themeColor="accent1"/>
+          <w:insideV w:val="single" w:sz="8" w:space="0" w:color="4F81BD" w:themeColor="accent1"/>
+        </w:tcBorders>
+        <w:shd w:val="clear" w:color="auto" w:fill="D3DFEE" w:themeFill="accent1" w:themeFillTint="3F"/>
+      </w:tcPr>
+    </w:tblStylePr>
+    <w:tblStylePr w:type="band2Horz">
+      <w:tblPr/>
+      <w:tcPr>
+        <w:tcBorders>
+          <w:top w:val="single" w:sz="8" w:space="0" w:color="4F81BD" w:themeColor="accent1"/>
+          <w:left w:val="single" w:sz="8" w:space="0" w:color="4F81BD" w:themeColor="accent1"/>
+          <w:bottom w:val="single" w:sz="8" w:space="0" w:color="4F81BD" w:themeColor="accent1"/>
+          <w:right w:val="single" w:sz="8" w:space="0" w:color="4F81BD" w:themeColor="accent1"/>
+          <w:insideV w:val="single" w:sz="8" w:space="0" w:color="4F81BD" w:themeColor="accent1"/>
+        </w:tcBorders>
+      </w:tcPr>
+    </w:tblStylePr>
+  </w:style>
 </w:styles>
 </file>
 
 <file path=word/theme/theme1.xml><?xml version="1.0" encoding="utf-8"?>
-<a:theme xmlns:a="http://schemas.openxmlformats.org/drawingml/2006/main" name="Office Theme">
+<a:theme xmlns:a="http://schemas.openxmlformats.org/drawingml/2006/main" name="Plain Helvetica Neu">
   <a:themeElements>
     <a:clrScheme name="Office">
       <a:dk1>
@@ -2359,7 +3398,7 @@
     </a:clrScheme>
     <a:fontScheme name="Office">
       <a:majorFont>
-        <a:latin typeface="Cambria"/>
+        <a:latin typeface="Calibri"/>
         <a:ea typeface=""/>
         <a:cs typeface=""/>
         <a:font script="Jpan" typeface="ＭＳ ゴシック"/>
@@ -2394,7 +3433,7 @@
         <a:font script="Geor" typeface="Sylfaen"/>
       </a:majorFont>
       <a:minorFont>
-        <a:latin typeface="Calibri"/>
+        <a:latin typeface="Cambria"/>
         <a:ea typeface=""/>
         <a:cs typeface=""/>
         <a:font script="Jpan" typeface="ＭＳ 明朝"/>
@@ -2461,20 +3500,16 @@
           <a:gsLst>
             <a:gs pos="0">
               <a:schemeClr val="phClr">
-                <a:shade val="51000"/>
-                <a:satMod val="130000"/>
-              </a:schemeClr>
-            </a:gs>
-            <a:gs pos="80000">
-              <a:schemeClr val="phClr">
-                <a:shade val="93000"/>
+                <a:tint val="100000"/>
+                <a:shade val="100000"/>
                 <a:satMod val="130000"/>
               </a:schemeClr>
             </a:gs>
             <a:gs pos="100000">
               <a:schemeClr val="phClr">
-                <a:shade val="94000"/>
-                <a:satMod val="135000"/>
+                <a:tint val="50000"/>
+                <a:shade val="100000"/>
+                <a:satMod val="350000"/>
               </a:schemeClr>
             </a:gs>
           </a:gsLst>
@@ -2596,7 +3631,46 @@
       </a:bgFillStyleLst>
     </a:fmtScheme>
   </a:themeElements>
-  <a:objectDefaults/>
+  <a:objectDefaults>
+    <a:spDef>
+      <a:spPr/>
+      <a:bodyPr/>
+      <a:lstStyle/>
+      <a:style>
+        <a:lnRef idx="1">
+          <a:schemeClr val="accent1"/>
+        </a:lnRef>
+        <a:fillRef idx="3">
+          <a:schemeClr val="accent1"/>
+        </a:fillRef>
+        <a:effectRef idx="2">
+          <a:schemeClr val="accent1"/>
+        </a:effectRef>
+        <a:fontRef idx="minor">
+          <a:schemeClr val="lt1"/>
+        </a:fontRef>
+      </a:style>
+    </a:spDef>
+    <a:lnDef>
+      <a:spPr/>
+      <a:bodyPr/>
+      <a:lstStyle/>
+      <a:style>
+        <a:lnRef idx="2">
+          <a:schemeClr val="accent1"/>
+        </a:lnRef>
+        <a:fillRef idx="0">
+          <a:schemeClr val="accent1"/>
+        </a:fillRef>
+        <a:effectRef idx="1">
+          <a:schemeClr val="accent1"/>
+        </a:effectRef>
+        <a:fontRef idx="minor">
+          <a:schemeClr val="tx1"/>
+        </a:fontRef>
+      </a:style>
+    </a:lnDef>
+  </a:objectDefaults>
   <a:extraClrSchemeLst/>
 </a:theme>
 </file>
@@ -2606,7 +3680,7 @@
 </file>
 
 <file path=customXml/itemProps1.xml><?xml version="1.0" encoding="utf-8"?>
-<ds:datastoreItem xmlns:ds="http://schemas.openxmlformats.org/officeDocument/2006/customXml" ds:itemID="{1166F075-2B3E-4270-AEEF-C891C003EC89}">
+<ds:datastoreItem xmlns:ds="http://schemas.openxmlformats.org/officeDocument/2006/customXml" ds:itemID="{41753497-BFD1-F741-9C4C-BBE68510E6F1}">
   <ds:schemaRefs>
     <ds:schemaRef ds:uri="http://schemas.openxmlformats.org/officeDocument/2006/bibliography"/>
   </ds:schemaRefs>

</xml_diff>